<commit_message>
Change the template to al-folio
</commit_message>
<xml_diff>
--- a/Web_Requirement.docx
+++ b/Web_Requirement.docx
@@ -695,7 +695,7 @@
     <w:p>
       <w:pPr>
         <w:rPr>
-          <w:rFonts w:hint="eastAsia" w:ascii="Times New Roman" w:hAnsi="Times New Roman" w:eastAsia="Songti SC"/>
+          <w:rFonts w:hint="default" w:ascii="Times New Roman" w:hAnsi="Times New Roman" w:eastAsia="Songti SC"/>
           <w:b/>
           <w:bCs/>
           <w:color w:val="7030A0"/>
@@ -712,13 +712,39 @@
           <w:sz w:val="21"/>
           <w:lang w:val="en-US" w:eastAsia="zh-CN"/>
         </w:rPr>
-        <w:t>3. Work 页面：youtube 链接，时间倒序 （portfolio）</w:t>
-      </w:r>
-    </w:p>
-    <w:p>
-      <w:pPr>
-        <w:rPr>
-          <w:rFonts w:hint="eastAsia" w:ascii="Times New Roman" w:hAnsi="Times New Roman" w:eastAsia="Songti SC"/>
+        <w:t>3. 时间线页面：youtube 链接，时间倒序 （portfolio）</w:t>
+      </w:r>
+    </w:p>
+    <w:p>
+      <w:pPr>
+        <w:rPr>
+          <w:rFonts w:hint="eastAsia" w:ascii="Times New Roman" w:hAnsi="Times New Roman" w:eastAsia="Songti SC"/>
+          <w:sz w:val="21"/>
+          <w:lang w:val="en-US" w:eastAsia="zh-CN"/>
+        </w:rPr>
+      </w:pPr>
+    </w:p>
+    <w:p>
+      <w:pPr>
+        <w:rPr>
+          <w:rFonts w:hint="eastAsia" w:ascii="Times New Roman" w:hAnsi="Times New Roman" w:eastAsia="Songti SC"/>
+          <w:sz w:val="21"/>
+          <w:lang w:val="en-US" w:eastAsia="zh-CN"/>
+        </w:rPr>
+      </w:pPr>
+      <w:r>
+        <w:rPr>
+          <w:rFonts w:hint="eastAsia" w:ascii="Times New Roman" w:hAnsi="Times New Roman" w:eastAsia="Songti SC"/>
+          <w:sz w:val="21"/>
+          <w:lang w:val="en-US" w:eastAsia="zh-CN"/>
+        </w:rPr>
+        <w:br w:type="page"/>
+      </w:r>
+    </w:p>
+    <w:p>
+      <w:pPr>
+        <w:rPr>
+          <w:rFonts w:hint="default" w:ascii="Times New Roman" w:hAnsi="Times New Roman" w:eastAsia="Songti SC"/>
           <w:b/>
           <w:bCs/>
           <w:color w:val="7030A0"/>
@@ -726,9 +752,7 @@
           <w:lang w:val="en-US" w:eastAsia="zh-CN"/>
         </w:rPr>
       </w:pPr>
-    </w:p>
-    <w:p>
-      <w:pPr>
+      <w:r>
         <w:rPr>
           <w:rFonts w:hint="eastAsia" w:ascii="Times New Roman" w:hAnsi="Times New Roman" w:eastAsia="Songti SC"/>
           <w:b/>
@@ -737,33 +761,676 @@
           <w:sz w:val="21"/>
           <w:lang w:val="en-US" w:eastAsia="zh-CN"/>
         </w:rPr>
-      </w:pPr>
-    </w:p>
-    <w:p>
-      <w:pPr>
-        <w:rPr>
-          <w:rFonts w:hint="eastAsia" w:ascii="Times New Roman" w:hAnsi="Times New Roman" w:eastAsia="Songti SC"/>
-          <w:sz w:val="21"/>
-          <w:lang w:val="en-US" w:eastAsia="zh-CN"/>
-        </w:rPr>
-      </w:pPr>
-    </w:p>
-    <w:p>
-      <w:pPr>
-        <w:rPr>
-          <w:rFonts w:hint="eastAsia" w:ascii="Times New Roman" w:hAnsi="Times New Roman" w:eastAsia="Songti SC"/>
-          <w:sz w:val="21"/>
-          <w:lang w:val="en-US" w:eastAsia="zh-CN"/>
-        </w:rPr>
-      </w:pPr>
-      <w:r>
-        <w:rPr>
-          <w:rFonts w:hint="eastAsia" w:ascii="Times New Roman" w:hAnsi="Times New Roman" w:eastAsia="Songti SC"/>
-          <w:sz w:val="21"/>
-          <w:lang w:val="en-US" w:eastAsia="zh-CN"/>
-        </w:rPr>
-        <w:br w:type="page"/>
-      </w:r>
+        <w:t>4. Certification / Honor 界面：列举所有奖项 / 荣誉，含金量倒序</w:t>
+      </w:r>
+    </w:p>
+    <w:p>
+      <w:pPr>
+        <w:rPr>
+          <w:rFonts w:hint="eastAsia" w:ascii="Times New Roman" w:hAnsi="Times New Roman" w:eastAsia="Songti SC"/>
+          <w:sz w:val="21"/>
+          <w:lang w:val="en-US" w:eastAsia="zh-CN"/>
+        </w:rPr>
+      </w:pPr>
+    </w:p>
+    <w:p>
+      <w:pPr>
+        <w:rPr>
+          <w:rFonts w:hint="default" w:ascii="Times New Roman" w:hAnsi="Times New Roman" w:eastAsia="Songti SC"/>
+          <w:sz w:val="21"/>
+          <w:lang w:val="en-US" w:eastAsia="zh-CN"/>
+        </w:rPr>
+      </w:pPr>
+      <w:r>
+        <w:rPr>
+          <w:rFonts w:hint="eastAsia" w:ascii="Times New Roman" w:hAnsi="Times New Roman" w:eastAsia="Songti SC"/>
+          <w:sz w:val="21"/>
+          <w:lang w:val="en-US" w:eastAsia="zh-CN"/>
+        </w:rPr>
+        <w:t>内容：</w:t>
+      </w:r>
+    </w:p>
+    <w:p>
+      <w:pPr>
+        <w:rPr>
+          <w:rFonts w:hint="eastAsia" w:ascii="Times New Roman" w:hAnsi="Times New Roman" w:eastAsia="Songti SC"/>
+          <w:sz w:val="21"/>
+          <w:lang w:val="en-US" w:eastAsia="zh-CN"/>
+        </w:rPr>
+      </w:pPr>
+      <w:r>
+        <w:rPr>
+          <w:rFonts w:hint="eastAsia" w:ascii="Times New Roman" w:hAnsi="Times New Roman" w:eastAsia="Songti SC"/>
+          <w:sz w:val="21"/>
+          <w:lang w:val="en-US" w:eastAsia="zh-CN"/>
+        </w:rPr>
+        <w:t>放置重要的国际奖状 / 比赛奖状 / 考级证书</w:t>
+      </w:r>
+    </w:p>
+    <w:p>
+      <w:pPr>
+        <w:rPr>
+          <w:rFonts w:hint="eastAsia" w:ascii="Times New Roman" w:hAnsi="Times New Roman" w:eastAsia="Songti SC"/>
+          <w:sz w:val="21"/>
+          <w:lang w:val="en-US" w:eastAsia="zh-CN"/>
+        </w:rPr>
+      </w:pPr>
+    </w:p>
+    <w:p>
+      <w:pPr>
+        <w:rPr>
+          <w:rFonts w:hint="default" w:ascii="Times New Roman" w:hAnsi="Times New Roman" w:eastAsia="Songti SC"/>
+          <w:sz w:val="21"/>
+          <w:lang w:val="en-US" w:eastAsia="zh-CN"/>
+        </w:rPr>
+      </w:pPr>
+      <w:r>
+        <w:rPr>
+          <w:rFonts w:hint="default" w:ascii="Times New Roman" w:hAnsi="Times New Roman" w:eastAsia="Songti SC"/>
+          <w:sz w:val="21"/>
+          <w:lang w:val="en-US" w:eastAsia="zh-CN"/>
+        </w:rPr>
+        <w:t>JOC &amp; YIHC</w:t>
+      </w:r>
+    </w:p>
+    <w:p>
+      <w:pPr>
+        <w:numPr>
+          <w:ilvl w:val="0"/>
+          <w:numId w:val="1"/>
+        </w:numPr>
+        <w:ind w:left="420" w:leftChars="0" w:hanging="420" w:firstLineChars="0"/>
+        <w:rPr>
+          <w:rFonts w:hint="default" w:ascii="Times New Roman" w:hAnsi="Times New Roman" w:eastAsia="Songti SC"/>
+          <w:sz w:val="21"/>
+          <w:lang w:val="en-US" w:eastAsia="zh-CN"/>
+        </w:rPr>
+      </w:pPr>
+      <w:r>
+        <w:rPr>
+          <w:rFonts w:hint="default" w:ascii="Times New Roman" w:hAnsi="Times New Roman" w:eastAsia="Songti SC"/>
+          <w:color w:val="0000FF"/>
+          <w:sz w:val="21"/>
+          <w:lang w:val="en-US" w:eastAsia="zh-CN"/>
+        </w:rPr>
+        <w:t>About</w:t>
+      </w:r>
+    </w:p>
+    <w:p>
+      <w:pPr>
+        <w:numPr>
+          <w:ilvl w:val="0"/>
+          <w:numId w:val="1"/>
+        </w:numPr>
+        <w:ind w:left="420" w:leftChars="0" w:hanging="420" w:firstLineChars="0"/>
+        <w:rPr>
+          <w:rFonts w:hint="default" w:ascii="Times New Roman" w:hAnsi="Times New Roman" w:eastAsia="Songti SC"/>
+          <w:sz w:val="21"/>
+          <w:lang w:val="en-US" w:eastAsia="zh-CN"/>
+        </w:rPr>
+      </w:pPr>
+      <w:r>
+        <w:rPr>
+          <w:rFonts w:hint="default" w:ascii="Times New Roman" w:hAnsi="Times New Roman" w:eastAsia="Songti SC"/>
+          <w:sz w:val="21"/>
+          <w:lang w:val="en-US" w:eastAsia="zh-CN"/>
+        </w:rPr>
+        <w:t>2021 JOC 50</w:t>
+      </w:r>
+      <w:r>
+        <w:rPr>
+          <w:rFonts w:hint="default" w:ascii="Times New Roman" w:hAnsi="Times New Roman" w:eastAsia="Songti SC"/>
+          <w:sz w:val="21"/>
+          <w:vertAlign w:val="superscript"/>
+          <w:lang w:val="en-US" w:eastAsia="zh-CN"/>
+        </w:rPr>
+        <w:t>th</w:t>
+      </w:r>
+      <w:r>
+        <w:rPr>
+          <w:rFonts w:hint="default" w:ascii="Times New Roman" w:hAnsi="Times New Roman" w:eastAsia="Songti SC"/>
+          <w:sz w:val="21"/>
+          <w:lang w:val="en-US" w:eastAsia="zh-CN"/>
+        </w:rPr>
+        <w:t xml:space="preserve"> Aniversary</w:t>
+      </w:r>
+    </w:p>
+    <w:p>
+      <w:pPr>
+        <w:numPr>
+          <w:ilvl w:val="0"/>
+          <w:numId w:val="1"/>
+        </w:numPr>
+        <w:ind w:left="420" w:leftChars="0" w:hanging="420" w:firstLineChars="0"/>
+        <w:rPr>
+          <w:rFonts w:hint="default" w:ascii="Times New Roman" w:hAnsi="Times New Roman" w:eastAsia="Songti SC"/>
+          <w:sz w:val="21"/>
+          <w:lang w:val="en-US" w:eastAsia="zh-CN"/>
+        </w:rPr>
+      </w:pPr>
+      <w:r>
+        <w:rPr>
+          <w:rFonts w:hint="default" w:ascii="Times New Roman" w:hAnsi="Times New Roman" w:eastAsia="Songti SC"/>
+          <w:sz w:val="21"/>
+          <w:lang w:val="en-US" w:eastAsia="zh-CN"/>
+        </w:rPr>
+        <w:t>2016 IJOC</w:t>
+      </w:r>
+    </w:p>
+    <w:p>
+      <w:pPr>
+        <w:numPr>
+          <w:ilvl w:val="0"/>
+          <w:numId w:val="1"/>
+        </w:numPr>
+        <w:ind w:left="420" w:leftChars="0" w:hanging="420" w:firstLineChars="0"/>
+        <w:rPr>
+          <w:rFonts w:hint="default" w:ascii="Times New Roman" w:hAnsi="Times New Roman" w:eastAsia="Songti SC"/>
+          <w:sz w:val="21"/>
+          <w:lang w:val="en-US" w:eastAsia="zh-CN"/>
+        </w:rPr>
+      </w:pPr>
+      <w:r>
+        <w:rPr>
+          <w:rFonts w:hint="default" w:ascii="Times New Roman" w:hAnsi="Times New Roman" w:eastAsia="Songti SC"/>
+          <w:sz w:val="21"/>
+          <w:lang w:val="en-US" w:eastAsia="zh-CN"/>
+        </w:rPr>
+        <w:t>2022 YIHC</w:t>
+      </w:r>
+    </w:p>
+    <w:p>
+      <w:pPr>
+        <w:numPr>
+          <w:ilvl w:val="0"/>
+          <w:numId w:val="1"/>
+        </w:numPr>
+        <w:ind w:left="420" w:leftChars="0" w:hanging="420" w:firstLineChars="0"/>
+        <w:rPr>
+          <w:rFonts w:hint="default" w:ascii="Times New Roman" w:hAnsi="Times New Roman" w:eastAsia="Songti SC"/>
+          <w:sz w:val="21"/>
+          <w:lang w:val="en-US" w:eastAsia="zh-CN"/>
+        </w:rPr>
+      </w:pPr>
+      <w:r>
+        <w:rPr>
+          <w:rFonts w:hint="default" w:ascii="Times New Roman" w:hAnsi="Times New Roman" w:eastAsia="Songti SC"/>
+          <w:sz w:val="21"/>
+          <w:lang w:val="en-US" w:eastAsia="zh-CN"/>
+        </w:rPr>
+        <w:t>2020 YIHC</w:t>
+      </w:r>
+    </w:p>
+    <w:p>
+      <w:pPr>
+        <w:numPr>
+          <w:ilvl w:val="0"/>
+          <w:numId w:val="1"/>
+        </w:numPr>
+        <w:ind w:left="420" w:leftChars="0" w:hanging="420" w:firstLineChars="0"/>
+        <w:rPr>
+          <w:rFonts w:hint="default" w:ascii="Times New Roman" w:hAnsi="Times New Roman" w:eastAsia="Songti SC"/>
+          <w:sz w:val="21"/>
+          <w:lang w:val="en-US" w:eastAsia="zh-CN"/>
+        </w:rPr>
+      </w:pPr>
+      <w:r>
+        <w:rPr>
+          <w:rFonts w:hint="default" w:ascii="Times New Roman" w:hAnsi="Times New Roman" w:eastAsia="Songti SC"/>
+          <w:sz w:val="21"/>
+          <w:lang w:val="en-US" w:eastAsia="zh-CN"/>
+        </w:rPr>
+        <w:t>JOC Recording sessions</w:t>
+      </w:r>
+    </w:p>
+    <w:p>
+      <w:pPr>
+        <w:numPr>
+          <w:ilvl w:val="0"/>
+          <w:numId w:val="1"/>
+        </w:numPr>
+        <w:ind w:left="420" w:leftChars="0" w:hanging="420" w:firstLineChars="0"/>
+        <w:rPr>
+          <w:rFonts w:hint="default" w:ascii="Times New Roman" w:hAnsi="Times New Roman" w:eastAsia="Songti SC"/>
+          <w:sz w:val="21"/>
+          <w:lang w:val="en-US" w:eastAsia="zh-CN"/>
+        </w:rPr>
+      </w:pPr>
+      <w:r>
+        <w:rPr>
+          <w:rFonts w:hint="default" w:ascii="Times New Roman" w:hAnsi="Times New Roman" w:eastAsia="Songti SC"/>
+          <w:sz w:val="21"/>
+          <w:lang w:val="en-US" w:eastAsia="zh-CN"/>
+        </w:rPr>
+        <w:t>2015-2022 National JOC</w:t>
+      </w:r>
+    </w:p>
+    <w:p>
+      <w:pPr>
+        <w:rPr>
+          <w:rFonts w:hint="default" w:ascii="Times New Roman" w:hAnsi="Times New Roman" w:eastAsia="Songti SC"/>
+          <w:sz w:val="21"/>
+          <w:lang w:val="en-US" w:eastAsia="zh-CN"/>
+        </w:rPr>
+      </w:pPr>
+    </w:p>
+    <w:p>
+      <w:pPr>
+        <w:rPr>
+          <w:rFonts w:hint="default" w:ascii="Times New Roman" w:hAnsi="Times New Roman" w:eastAsia="Songti SC"/>
+          <w:sz w:val="21"/>
+          <w:lang w:val="en-US" w:eastAsia="zh-CN"/>
+        </w:rPr>
+      </w:pPr>
+      <w:r>
+        <w:rPr>
+          <w:rFonts w:hint="default" w:ascii="Times New Roman" w:hAnsi="Times New Roman" w:eastAsia="Songti SC"/>
+          <w:sz w:val="21"/>
+          <w:lang w:val="en-US" w:eastAsia="zh-CN"/>
+        </w:rPr>
+        <w:t>Grades</w:t>
+      </w:r>
+    </w:p>
+    <w:p>
+      <w:pPr>
+        <w:numPr>
+          <w:ilvl w:val="0"/>
+          <w:numId w:val="1"/>
+        </w:numPr>
+        <w:ind w:left="420" w:leftChars="0" w:hanging="420" w:firstLineChars="0"/>
+        <w:rPr>
+          <w:rFonts w:hint="default" w:ascii="Times New Roman" w:hAnsi="Times New Roman" w:eastAsia="Songti SC"/>
+          <w:sz w:val="21"/>
+          <w:lang w:val="en-US" w:eastAsia="zh-CN"/>
+        </w:rPr>
+      </w:pPr>
+      <w:r>
+        <w:rPr>
+          <w:rFonts w:hint="default" w:ascii="Times New Roman" w:hAnsi="Times New Roman" w:eastAsia="Songti SC"/>
+          <w:color w:val="0000FF"/>
+          <w:sz w:val="21"/>
+          <w:lang w:val="en-US" w:eastAsia="zh-CN"/>
+        </w:rPr>
+        <w:t>About</w:t>
+      </w:r>
+    </w:p>
+    <w:p>
+      <w:pPr>
+        <w:numPr>
+          <w:ilvl w:val="0"/>
+          <w:numId w:val="1"/>
+        </w:numPr>
+        <w:ind w:left="420" w:leftChars="0" w:hanging="420" w:firstLineChars="0"/>
+        <w:rPr>
+          <w:rFonts w:hint="default" w:ascii="Times New Roman" w:hAnsi="Times New Roman" w:eastAsia="Songti SC"/>
+          <w:sz w:val="21"/>
+          <w:lang w:val="en-US" w:eastAsia="zh-CN"/>
+        </w:rPr>
+      </w:pPr>
+      <w:r>
+        <w:rPr>
+          <w:rFonts w:hint="default" w:ascii="Times New Roman" w:hAnsi="Times New Roman" w:eastAsia="Songti SC"/>
+          <w:sz w:val="21"/>
+          <w:lang w:val="en-US" w:eastAsia="zh-CN"/>
+        </w:rPr>
+        <w:t xml:space="preserve">Fundamental </w:t>
+      </w:r>
+    </w:p>
+    <w:p>
+      <w:pPr>
+        <w:numPr>
+          <w:ilvl w:val="0"/>
+          <w:numId w:val="1"/>
+        </w:numPr>
+        <w:ind w:left="420" w:leftChars="0" w:hanging="420" w:firstLineChars="0"/>
+        <w:rPr>
+          <w:rFonts w:hint="default" w:ascii="Times New Roman" w:hAnsi="Times New Roman" w:eastAsia="Songti SC"/>
+          <w:sz w:val="21"/>
+          <w:lang w:val="en-US" w:eastAsia="zh-CN"/>
+        </w:rPr>
+      </w:pPr>
+      <w:r>
+        <w:rPr>
+          <w:rFonts w:hint="default" w:ascii="Times New Roman" w:hAnsi="Times New Roman" w:eastAsia="Songti SC"/>
+          <w:sz w:val="21"/>
+          <w:lang w:val="en-US" w:eastAsia="zh-CN"/>
+        </w:rPr>
+        <w:t>Electone Performance</w:t>
+      </w:r>
+    </w:p>
+    <w:p>
+      <w:pPr>
+        <w:widowControl w:val="0"/>
+        <w:numPr>
+          <w:ilvl w:val="0"/>
+          <w:numId w:val="0"/>
+        </w:numPr>
+        <w:jc w:val="both"/>
+        <w:rPr>
+          <w:rFonts w:hint="default" w:ascii="Times New Roman" w:hAnsi="Times New Roman" w:eastAsia="Songti SC"/>
+          <w:sz w:val="21"/>
+          <w:lang w:val="en-US" w:eastAsia="zh-CN"/>
+        </w:rPr>
+      </w:pPr>
+    </w:p>
+    <w:p>
+      <w:pPr>
+        <w:widowControl w:val="0"/>
+        <w:numPr>
+          <w:ilvl w:val="0"/>
+          <w:numId w:val="0"/>
+        </w:numPr>
+        <w:jc w:val="both"/>
+        <w:rPr>
+          <w:rFonts w:hint="default" w:ascii="Times New Roman" w:hAnsi="Times New Roman" w:eastAsia="Songti SC"/>
+          <w:sz w:val="21"/>
+          <w:lang w:val="en-US" w:eastAsia="zh-CN"/>
+        </w:rPr>
+      </w:pPr>
+      <w:r>
+        <w:rPr>
+          <w:rFonts w:hint="default" w:ascii="Times New Roman" w:hAnsi="Times New Roman" w:eastAsia="Songti SC"/>
+          <w:sz w:val="21"/>
+          <w:lang w:val="en-US" w:eastAsia="zh-CN"/>
+        </w:rPr>
+        <w:t>Festival and Competition</w:t>
+      </w:r>
+    </w:p>
+    <w:p>
+      <w:pPr>
+        <w:numPr>
+          <w:ilvl w:val="0"/>
+          <w:numId w:val="1"/>
+        </w:numPr>
+        <w:ind w:left="420" w:leftChars="0" w:hanging="420" w:firstLineChars="0"/>
+        <w:rPr>
+          <w:rFonts w:hint="default" w:ascii="Times New Roman" w:hAnsi="Times New Roman" w:eastAsia="Songti SC"/>
+          <w:sz w:val="21"/>
+          <w:lang w:val="en-US" w:eastAsia="zh-CN"/>
+        </w:rPr>
+      </w:pPr>
+      <w:r>
+        <w:rPr>
+          <w:rFonts w:hint="default" w:ascii="Times New Roman" w:hAnsi="Times New Roman" w:eastAsia="Songti SC"/>
+          <w:color w:val="0000FF"/>
+          <w:sz w:val="21"/>
+          <w:lang w:val="en-US" w:eastAsia="zh-CN"/>
+        </w:rPr>
+        <w:t>About</w:t>
+      </w:r>
+    </w:p>
+    <w:p>
+      <w:pPr>
+        <w:widowControl w:val="0"/>
+        <w:numPr>
+          <w:ilvl w:val="0"/>
+          <w:numId w:val="1"/>
+        </w:numPr>
+        <w:ind w:left="420" w:leftChars="0" w:hanging="420" w:firstLineChars="0"/>
+        <w:jc w:val="both"/>
+        <w:rPr>
+          <w:rFonts w:hint="default" w:ascii="Times New Roman" w:hAnsi="Times New Roman" w:eastAsia="Songti SC"/>
+          <w:sz w:val="21"/>
+          <w:lang w:val="en-US" w:eastAsia="zh-CN"/>
+        </w:rPr>
+      </w:pPr>
+      <w:r>
+        <w:rPr>
+          <w:rFonts w:hint="default" w:ascii="Times New Roman" w:hAnsi="Times New Roman" w:eastAsia="Songti SC"/>
+          <w:sz w:val="21"/>
+          <w:lang w:val="en-US" w:eastAsia="zh-CN"/>
+        </w:rPr>
+        <w:t>2023YEF</w:t>
+      </w:r>
+    </w:p>
+    <w:p>
+      <w:pPr>
+        <w:widowControl w:val="0"/>
+        <w:numPr>
+          <w:ilvl w:val="0"/>
+          <w:numId w:val="1"/>
+        </w:numPr>
+        <w:ind w:left="420" w:leftChars="0" w:hanging="420" w:firstLineChars="0"/>
+        <w:jc w:val="both"/>
+        <w:rPr>
+          <w:rFonts w:hint="default" w:ascii="Times New Roman" w:hAnsi="Times New Roman" w:eastAsia="Songti SC"/>
+          <w:sz w:val="21"/>
+          <w:lang w:val="en-US" w:eastAsia="zh-CN"/>
+        </w:rPr>
+      </w:pPr>
+      <w:r>
+        <w:rPr>
+          <w:rFonts w:hint="default" w:ascii="Times New Roman" w:hAnsi="Times New Roman" w:eastAsia="Songti SC"/>
+          <w:sz w:val="21"/>
+          <w:lang w:val="en-US" w:eastAsia="zh-CN"/>
+        </w:rPr>
+        <w:t>2017APEF</w:t>
+      </w:r>
+    </w:p>
+    <w:p>
+      <w:pPr>
+        <w:widowControl w:val="0"/>
+        <w:numPr>
+          <w:ilvl w:val="0"/>
+          <w:numId w:val="1"/>
+        </w:numPr>
+        <w:ind w:left="420" w:leftChars="0" w:hanging="420" w:firstLineChars="0"/>
+        <w:jc w:val="both"/>
+        <w:rPr>
+          <w:rFonts w:hint="default" w:ascii="Times New Roman" w:hAnsi="Times New Roman" w:eastAsia="Songti SC"/>
+          <w:sz w:val="21"/>
+          <w:lang w:val="en-US" w:eastAsia="zh-CN"/>
+        </w:rPr>
+      </w:pPr>
+      <w:r>
+        <w:rPr>
+          <w:rFonts w:hint="default" w:ascii="Times New Roman" w:hAnsi="Times New Roman" w:eastAsia="Songti SC"/>
+          <w:sz w:val="21"/>
+          <w:lang w:val="en-US" w:eastAsia="zh-CN"/>
+        </w:rPr>
+        <w:t>2017EKB</w:t>
+      </w:r>
+    </w:p>
+    <w:p>
+      <w:pPr>
+        <w:widowControl w:val="0"/>
+        <w:numPr>
+          <w:ilvl w:val="0"/>
+          <w:numId w:val="1"/>
+        </w:numPr>
+        <w:ind w:left="420" w:leftChars="0" w:hanging="420" w:firstLineChars="0"/>
+        <w:jc w:val="both"/>
+        <w:rPr>
+          <w:rFonts w:hint="default" w:ascii="Times New Roman" w:hAnsi="Times New Roman" w:eastAsia="Songti SC"/>
+          <w:sz w:val="21"/>
+          <w:lang w:val="en-US" w:eastAsia="zh-CN"/>
+        </w:rPr>
+      </w:pPr>
+      <w:r>
+        <w:rPr>
+          <w:rFonts w:hint="default" w:ascii="Times New Roman" w:hAnsi="Times New Roman" w:eastAsia="Songti SC"/>
+          <w:sz w:val="21"/>
+          <w:lang w:val="en-US" w:eastAsia="zh-CN"/>
+        </w:rPr>
+        <w:t>2019EKB</w:t>
+      </w:r>
+    </w:p>
+    <w:p>
+      <w:pPr>
+        <w:widowControl w:val="0"/>
+        <w:numPr>
+          <w:ilvl w:val="0"/>
+          <w:numId w:val="1"/>
+        </w:numPr>
+        <w:ind w:left="420" w:leftChars="0" w:hanging="420" w:firstLineChars="0"/>
+        <w:jc w:val="both"/>
+        <w:rPr>
+          <w:rFonts w:hint="default" w:ascii="Times New Roman" w:hAnsi="Times New Roman" w:eastAsia="Songti SC"/>
+          <w:sz w:val="21"/>
+          <w:lang w:val="en-US" w:eastAsia="zh-CN"/>
+        </w:rPr>
+      </w:pPr>
+      <w:r>
+        <w:rPr>
+          <w:rFonts w:hint="default" w:ascii="Times New Roman" w:hAnsi="Times New Roman" w:eastAsia="Songti SC"/>
+          <w:sz w:val="21"/>
+          <w:lang w:val="en-US" w:eastAsia="zh-CN"/>
+        </w:rPr>
+        <w:t>2024YEF</w:t>
+      </w:r>
+    </w:p>
+    <w:p>
+      <w:pPr>
+        <w:widowControl w:val="0"/>
+        <w:numPr>
+          <w:ilvl w:val="0"/>
+          <w:numId w:val="0"/>
+        </w:numPr>
+        <w:jc w:val="both"/>
+        <w:rPr>
+          <w:rFonts w:hint="default" w:ascii="Times New Roman" w:hAnsi="Times New Roman" w:eastAsia="Songti SC"/>
+          <w:sz w:val="21"/>
+          <w:lang w:val="en-US" w:eastAsia="zh-CN"/>
+        </w:rPr>
+      </w:pPr>
+    </w:p>
+    <w:p>
+      <w:pPr>
+        <w:widowControl w:val="0"/>
+        <w:numPr>
+          <w:ilvl w:val="0"/>
+          <w:numId w:val="0"/>
+        </w:numPr>
+        <w:jc w:val="both"/>
+        <w:rPr>
+          <w:rFonts w:hint="eastAsia" w:ascii="Times New Roman" w:hAnsi="Times New Roman" w:eastAsia="Songti SC"/>
+          <w:sz w:val="21"/>
+          <w:lang w:val="en-US" w:eastAsia="zh-CN"/>
+        </w:rPr>
+      </w:pPr>
+      <w:r>
+        <w:rPr>
+          <w:rFonts w:hint="eastAsia" w:ascii="Times New Roman" w:hAnsi="Times New Roman" w:eastAsia="Songti SC"/>
+          <w:sz w:val="21"/>
+          <w:lang w:val="en-US" w:eastAsia="zh-CN"/>
+        </w:rPr>
+        <w:t>5. Work</w:t>
+      </w:r>
+    </w:p>
+    <w:p>
+      <w:pPr>
+        <w:widowControl w:val="0"/>
+        <w:numPr>
+          <w:ilvl w:val="0"/>
+          <w:numId w:val="0"/>
+        </w:numPr>
+        <w:jc w:val="both"/>
+        <w:rPr>
+          <w:rFonts w:hint="eastAsia" w:ascii="Times New Roman" w:hAnsi="Times New Roman" w:eastAsia="Songti SC"/>
+          <w:sz w:val="21"/>
+          <w:lang w:val="en-US" w:eastAsia="zh-CN"/>
+        </w:rPr>
+      </w:pPr>
+    </w:p>
+    <w:p>
+      <w:pPr>
+        <w:widowControl w:val="0"/>
+        <w:numPr>
+          <w:ilvl w:val="0"/>
+          <w:numId w:val="0"/>
+        </w:numPr>
+        <w:jc w:val="both"/>
+        <w:rPr>
+          <w:rFonts w:hint="eastAsia" w:ascii="Times New Roman" w:hAnsi="Times New Roman" w:eastAsia="Songti SC"/>
+          <w:sz w:val="21"/>
+          <w:lang w:val="en-US" w:eastAsia="zh-CN"/>
+        </w:rPr>
+      </w:pPr>
+    </w:p>
+    <w:p>
+      <w:pPr>
+        <w:widowControl w:val="0"/>
+        <w:numPr>
+          <w:ilvl w:val="0"/>
+          <w:numId w:val="0"/>
+        </w:numPr>
+        <w:jc w:val="both"/>
+        <w:rPr>
+          <w:rFonts w:hint="default" w:ascii="Times New Roman" w:hAnsi="Times New Roman" w:eastAsia="Songti SC"/>
+          <w:sz w:val="21"/>
+          <w:lang w:val="en-US" w:eastAsia="zh-CN"/>
+        </w:rPr>
+      </w:pPr>
+      <w:r>
+        <w:rPr>
+          <w:rFonts w:hint="default" w:ascii="Times New Roman" w:hAnsi="Times New Roman" w:eastAsia="Songti SC"/>
+          <w:sz w:val="21"/>
+          <w:lang w:val="en-US" w:eastAsia="zh-CN"/>
+        </w:rPr>
+        <w:t>6. About me</w:t>
+      </w:r>
+    </w:p>
+    <w:p>
+      <w:pPr>
+        <w:widowControl w:val="0"/>
+        <w:numPr>
+          <w:ilvl w:val="0"/>
+          <w:numId w:val="0"/>
+        </w:numPr>
+        <w:jc w:val="both"/>
+        <w:rPr>
+          <w:rFonts w:hint="default" w:ascii="Times New Roman" w:hAnsi="Times New Roman" w:eastAsia="Songti SC"/>
+          <w:sz w:val="21"/>
+          <w:lang w:val="en-US" w:eastAsia="zh-CN"/>
+        </w:rPr>
+      </w:pPr>
+    </w:p>
+    <w:p>
+      <w:pPr>
+        <w:widowControl w:val="0"/>
+        <w:numPr>
+          <w:ilvl w:val="0"/>
+          <w:numId w:val="0"/>
+        </w:numPr>
+        <w:jc w:val="both"/>
+        <w:rPr>
+          <w:rFonts w:hint="default" w:ascii="Times New Roman" w:hAnsi="Times New Roman" w:eastAsia="Songti SC"/>
+          <w:sz w:val="21"/>
+          <w:lang w:val="en-US" w:eastAsia="zh-CN"/>
+        </w:rPr>
+      </w:pPr>
+    </w:p>
+    <w:p>
+      <w:pPr>
+        <w:widowControl w:val="0"/>
+        <w:numPr>
+          <w:ilvl w:val="0"/>
+          <w:numId w:val="0"/>
+        </w:numPr>
+        <w:jc w:val="both"/>
+        <w:rPr>
+          <w:rFonts w:hint="default" w:ascii="Times New Roman" w:hAnsi="Times New Roman" w:eastAsia="Songti SC"/>
+          <w:sz w:val="21"/>
+          <w:lang w:val="en-US" w:eastAsia="zh-CN"/>
+        </w:rPr>
+      </w:pPr>
+    </w:p>
+    <w:p>
+      <w:pPr>
+        <w:widowControl w:val="0"/>
+        <w:numPr>
+          <w:ilvl w:val="0"/>
+          <w:numId w:val="0"/>
+        </w:numPr>
+        <w:jc w:val="both"/>
+        <w:rPr>
+          <w:rFonts w:hint="default" w:ascii="Times New Roman" w:hAnsi="Times New Roman" w:eastAsia="Songti SC"/>
+          <w:sz w:val="21"/>
+          <w:lang w:val="en-US" w:eastAsia="zh-CN"/>
+        </w:rPr>
+      </w:pPr>
+      <w:bookmarkStart w:id="0" w:name="_GoBack"/>
+      <w:bookmarkEnd w:id="0"/>
     </w:p>
     <w:p>
       <w:pPr>
@@ -785,561 +1452,19 @@
           <w:sz w:val="21"/>
           <w:lang w:val="en-US" w:eastAsia="zh-CN"/>
         </w:rPr>
-        <w:t>4. Certification / Honor 界面：列举所有奖项 / 荣誉，含金量倒序</w:t>
-      </w:r>
-    </w:p>
-    <w:p>
-      <w:pPr>
-        <w:rPr>
-          <w:rFonts w:hint="eastAsia" w:ascii="Times New Roman" w:hAnsi="Times New Roman" w:eastAsia="Songti SC"/>
-          <w:sz w:val="21"/>
-          <w:lang w:val="en-US" w:eastAsia="zh-CN"/>
-        </w:rPr>
-      </w:pPr>
-    </w:p>
-    <w:p>
-      <w:pPr>
-        <w:rPr>
-          <w:rFonts w:hint="default" w:ascii="Times New Roman" w:hAnsi="Times New Roman" w:eastAsia="Songti SC"/>
-          <w:sz w:val="21"/>
-          <w:lang w:val="en-US" w:eastAsia="zh-CN"/>
-        </w:rPr>
-      </w:pPr>
-      <w:r>
-        <w:rPr>
-          <w:rFonts w:hint="eastAsia" w:ascii="Times New Roman" w:hAnsi="Times New Roman" w:eastAsia="Songti SC"/>
-          <w:sz w:val="21"/>
-          <w:lang w:val="en-US" w:eastAsia="zh-CN"/>
-        </w:rPr>
-        <w:t>内容：</w:t>
-      </w:r>
-    </w:p>
-    <w:p>
-      <w:pPr>
-        <w:rPr>
-          <w:rFonts w:hint="eastAsia" w:ascii="Times New Roman" w:hAnsi="Times New Roman" w:eastAsia="Songti SC"/>
-          <w:sz w:val="21"/>
-          <w:lang w:val="en-US" w:eastAsia="zh-CN"/>
-        </w:rPr>
-      </w:pPr>
-      <w:r>
-        <w:rPr>
-          <w:rFonts w:hint="eastAsia" w:ascii="Times New Roman" w:hAnsi="Times New Roman" w:eastAsia="Songti SC"/>
-          <w:sz w:val="21"/>
-          <w:lang w:val="en-US" w:eastAsia="zh-CN"/>
-        </w:rPr>
-        <w:t>放置重要的国际奖状 / 比赛奖状 / 考级证书</w:t>
-      </w:r>
-    </w:p>
-    <w:p>
-      <w:pPr>
-        <w:rPr>
-          <w:rFonts w:hint="eastAsia" w:ascii="Times New Roman" w:hAnsi="Times New Roman" w:eastAsia="Songti SC"/>
-          <w:sz w:val="21"/>
-          <w:lang w:val="en-US" w:eastAsia="zh-CN"/>
-        </w:rPr>
-      </w:pPr>
-    </w:p>
-    <w:p>
-      <w:pPr>
-        <w:rPr>
-          <w:rFonts w:hint="default" w:ascii="Times New Roman" w:hAnsi="Times New Roman" w:eastAsia="Songti SC"/>
-          <w:sz w:val="21"/>
-          <w:lang w:val="en-US" w:eastAsia="zh-CN"/>
-        </w:rPr>
-      </w:pPr>
-      <w:r>
-        <w:rPr>
-          <w:rFonts w:hint="default" w:ascii="Times New Roman" w:hAnsi="Times New Roman" w:eastAsia="Songti SC"/>
-          <w:sz w:val="21"/>
-          <w:lang w:val="en-US" w:eastAsia="zh-CN"/>
-        </w:rPr>
-        <w:t>JOC &amp; YIHC</w:t>
-      </w:r>
-    </w:p>
-    <w:p>
-      <w:pPr>
-        <w:numPr>
-          <w:ilvl w:val="0"/>
-          <w:numId w:val="1"/>
-        </w:numPr>
-        <w:ind w:left="420" w:leftChars="0" w:hanging="420" w:firstLineChars="0"/>
-        <w:rPr>
-          <w:rFonts w:hint="default" w:ascii="Times New Roman" w:hAnsi="Times New Roman" w:eastAsia="Songti SC"/>
-          <w:sz w:val="21"/>
-          <w:lang w:val="en-US" w:eastAsia="zh-CN"/>
-        </w:rPr>
-      </w:pPr>
-      <w:r>
-        <w:rPr>
-          <w:rFonts w:hint="default" w:ascii="Times New Roman" w:hAnsi="Times New Roman" w:eastAsia="Songti SC"/>
-          <w:color w:val="0000FF"/>
-          <w:sz w:val="21"/>
-          <w:lang w:val="en-US" w:eastAsia="zh-CN"/>
-        </w:rPr>
-        <w:t>About</w:t>
-      </w:r>
-    </w:p>
-    <w:p>
-      <w:pPr>
-        <w:numPr>
-          <w:ilvl w:val="0"/>
-          <w:numId w:val="1"/>
-        </w:numPr>
-        <w:ind w:left="420" w:leftChars="0" w:hanging="420" w:firstLineChars="0"/>
-        <w:rPr>
-          <w:rFonts w:hint="default" w:ascii="Times New Roman" w:hAnsi="Times New Roman" w:eastAsia="Songti SC"/>
-          <w:sz w:val="21"/>
-          <w:lang w:val="en-US" w:eastAsia="zh-CN"/>
-        </w:rPr>
-      </w:pPr>
-      <w:r>
-        <w:rPr>
-          <w:rFonts w:hint="default" w:ascii="Times New Roman" w:hAnsi="Times New Roman" w:eastAsia="Songti SC"/>
-          <w:sz w:val="21"/>
-          <w:lang w:val="en-US" w:eastAsia="zh-CN"/>
-        </w:rPr>
-        <w:t>2021 JOC 50</w:t>
-      </w:r>
-      <w:r>
-        <w:rPr>
-          <w:rFonts w:hint="default" w:ascii="Times New Roman" w:hAnsi="Times New Roman" w:eastAsia="Songti SC"/>
-          <w:sz w:val="21"/>
-          <w:vertAlign w:val="superscript"/>
-          <w:lang w:val="en-US" w:eastAsia="zh-CN"/>
-        </w:rPr>
-        <w:t>th</w:t>
-      </w:r>
-      <w:r>
-        <w:rPr>
-          <w:rFonts w:hint="default" w:ascii="Times New Roman" w:hAnsi="Times New Roman" w:eastAsia="Songti SC"/>
-          <w:sz w:val="21"/>
-          <w:lang w:val="en-US" w:eastAsia="zh-CN"/>
-        </w:rPr>
-        <w:t xml:space="preserve"> Aniversary</w:t>
-      </w:r>
-    </w:p>
-    <w:p>
-      <w:pPr>
-        <w:numPr>
-          <w:ilvl w:val="0"/>
-          <w:numId w:val="1"/>
-        </w:numPr>
-        <w:ind w:left="420" w:leftChars="0" w:hanging="420" w:firstLineChars="0"/>
-        <w:rPr>
-          <w:rFonts w:hint="default" w:ascii="Times New Roman" w:hAnsi="Times New Roman" w:eastAsia="Songti SC"/>
-          <w:sz w:val="21"/>
-          <w:lang w:val="en-US" w:eastAsia="zh-CN"/>
-        </w:rPr>
-      </w:pPr>
-      <w:r>
-        <w:rPr>
-          <w:rFonts w:hint="default" w:ascii="Times New Roman" w:hAnsi="Times New Roman" w:eastAsia="Songti SC"/>
-          <w:sz w:val="21"/>
-          <w:lang w:val="en-US" w:eastAsia="zh-CN"/>
-        </w:rPr>
-        <w:t>2016 IJOC</w:t>
-      </w:r>
-    </w:p>
-    <w:p>
-      <w:pPr>
-        <w:numPr>
-          <w:ilvl w:val="0"/>
-          <w:numId w:val="1"/>
-        </w:numPr>
-        <w:ind w:left="420" w:leftChars="0" w:hanging="420" w:firstLineChars="0"/>
-        <w:rPr>
-          <w:rFonts w:hint="default" w:ascii="Times New Roman" w:hAnsi="Times New Roman" w:eastAsia="Songti SC"/>
-          <w:sz w:val="21"/>
-          <w:lang w:val="en-US" w:eastAsia="zh-CN"/>
-        </w:rPr>
-      </w:pPr>
-      <w:r>
-        <w:rPr>
-          <w:rFonts w:hint="default" w:ascii="Times New Roman" w:hAnsi="Times New Roman" w:eastAsia="Songti SC"/>
-          <w:sz w:val="21"/>
-          <w:lang w:val="en-US" w:eastAsia="zh-CN"/>
-        </w:rPr>
-        <w:t>2022 YIHC</w:t>
-      </w:r>
-    </w:p>
-    <w:p>
-      <w:pPr>
-        <w:numPr>
-          <w:ilvl w:val="0"/>
-          <w:numId w:val="1"/>
-        </w:numPr>
-        <w:ind w:left="420" w:leftChars="0" w:hanging="420" w:firstLineChars="0"/>
-        <w:rPr>
-          <w:rFonts w:hint="default" w:ascii="Times New Roman" w:hAnsi="Times New Roman" w:eastAsia="Songti SC"/>
-          <w:sz w:val="21"/>
-          <w:lang w:val="en-US" w:eastAsia="zh-CN"/>
-        </w:rPr>
-      </w:pPr>
-      <w:r>
-        <w:rPr>
-          <w:rFonts w:hint="default" w:ascii="Times New Roman" w:hAnsi="Times New Roman" w:eastAsia="Songti SC"/>
-          <w:sz w:val="21"/>
-          <w:lang w:val="en-US" w:eastAsia="zh-CN"/>
-        </w:rPr>
-        <w:t>2020 YIHC</w:t>
-      </w:r>
-    </w:p>
-    <w:p>
-      <w:pPr>
-        <w:numPr>
-          <w:ilvl w:val="0"/>
-          <w:numId w:val="1"/>
-        </w:numPr>
-        <w:ind w:left="420" w:leftChars="0" w:hanging="420" w:firstLineChars="0"/>
-        <w:rPr>
-          <w:rFonts w:hint="default" w:ascii="Times New Roman" w:hAnsi="Times New Roman" w:eastAsia="Songti SC"/>
-          <w:sz w:val="21"/>
-          <w:lang w:val="en-US" w:eastAsia="zh-CN"/>
-        </w:rPr>
-      </w:pPr>
-      <w:r>
-        <w:rPr>
-          <w:rFonts w:hint="default" w:ascii="Times New Roman" w:hAnsi="Times New Roman" w:eastAsia="Songti SC"/>
-          <w:sz w:val="21"/>
-          <w:lang w:val="en-US" w:eastAsia="zh-CN"/>
-        </w:rPr>
-        <w:t>JOC Recording sessions</w:t>
-      </w:r>
-    </w:p>
-    <w:p>
-      <w:pPr>
-        <w:numPr>
-          <w:ilvl w:val="0"/>
-          <w:numId w:val="1"/>
-        </w:numPr>
-        <w:ind w:left="420" w:leftChars="0" w:hanging="420" w:firstLineChars="0"/>
-        <w:rPr>
-          <w:rFonts w:hint="default" w:ascii="Times New Roman" w:hAnsi="Times New Roman" w:eastAsia="Songti SC"/>
-          <w:sz w:val="21"/>
-          <w:lang w:val="en-US" w:eastAsia="zh-CN"/>
-        </w:rPr>
-      </w:pPr>
-      <w:r>
-        <w:rPr>
-          <w:rFonts w:hint="default" w:ascii="Times New Roman" w:hAnsi="Times New Roman" w:eastAsia="Songti SC"/>
-          <w:sz w:val="21"/>
-          <w:lang w:val="en-US" w:eastAsia="zh-CN"/>
-        </w:rPr>
-        <w:t>2015-2022 National JOC</w:t>
-      </w:r>
-    </w:p>
-    <w:p>
-      <w:pPr>
-        <w:rPr>
-          <w:rFonts w:hint="default" w:ascii="Times New Roman" w:hAnsi="Times New Roman" w:eastAsia="Songti SC"/>
-          <w:sz w:val="21"/>
-          <w:lang w:val="en-US" w:eastAsia="zh-CN"/>
-        </w:rPr>
-      </w:pPr>
-    </w:p>
-    <w:p>
-      <w:pPr>
-        <w:rPr>
-          <w:rFonts w:hint="default" w:ascii="Times New Roman" w:hAnsi="Times New Roman" w:eastAsia="Songti SC"/>
-          <w:sz w:val="21"/>
-          <w:lang w:val="en-US" w:eastAsia="zh-CN"/>
-        </w:rPr>
-      </w:pPr>
-      <w:r>
-        <w:rPr>
-          <w:rFonts w:hint="default" w:ascii="Times New Roman" w:hAnsi="Times New Roman" w:eastAsia="Songti SC"/>
-          <w:sz w:val="21"/>
-          <w:lang w:val="en-US" w:eastAsia="zh-CN"/>
-        </w:rPr>
-        <w:t>Grades</w:t>
-      </w:r>
-    </w:p>
-    <w:p>
-      <w:pPr>
-        <w:numPr>
-          <w:ilvl w:val="0"/>
-          <w:numId w:val="1"/>
-        </w:numPr>
-        <w:ind w:left="420" w:leftChars="0" w:hanging="420" w:firstLineChars="0"/>
-        <w:rPr>
-          <w:rFonts w:hint="default" w:ascii="Times New Roman" w:hAnsi="Times New Roman" w:eastAsia="Songti SC"/>
-          <w:sz w:val="21"/>
-          <w:lang w:val="en-US" w:eastAsia="zh-CN"/>
-        </w:rPr>
-      </w:pPr>
-      <w:r>
-        <w:rPr>
-          <w:rFonts w:hint="default" w:ascii="Times New Roman" w:hAnsi="Times New Roman" w:eastAsia="Songti SC"/>
-          <w:color w:val="0000FF"/>
-          <w:sz w:val="21"/>
-          <w:lang w:val="en-US" w:eastAsia="zh-CN"/>
-        </w:rPr>
-        <w:t>About</w:t>
-      </w:r>
-    </w:p>
-    <w:p>
-      <w:pPr>
-        <w:numPr>
-          <w:ilvl w:val="0"/>
-          <w:numId w:val="1"/>
-        </w:numPr>
-        <w:ind w:left="420" w:leftChars="0" w:hanging="420" w:firstLineChars="0"/>
-        <w:rPr>
-          <w:rFonts w:hint="default" w:ascii="Times New Roman" w:hAnsi="Times New Roman" w:eastAsia="Songti SC"/>
-          <w:sz w:val="21"/>
-          <w:lang w:val="en-US" w:eastAsia="zh-CN"/>
-        </w:rPr>
-      </w:pPr>
-      <w:r>
-        <w:rPr>
-          <w:rFonts w:hint="default" w:ascii="Times New Roman" w:hAnsi="Times New Roman" w:eastAsia="Songti SC"/>
-          <w:sz w:val="21"/>
-          <w:lang w:val="en-US" w:eastAsia="zh-CN"/>
-        </w:rPr>
-        <w:t xml:space="preserve">Fundamental </w:t>
-      </w:r>
-    </w:p>
-    <w:p>
-      <w:pPr>
-        <w:numPr>
-          <w:ilvl w:val="0"/>
-          <w:numId w:val="1"/>
-        </w:numPr>
-        <w:ind w:left="420" w:leftChars="0" w:hanging="420" w:firstLineChars="0"/>
-        <w:rPr>
-          <w:rFonts w:hint="default" w:ascii="Times New Roman" w:hAnsi="Times New Roman" w:eastAsia="Songti SC"/>
-          <w:sz w:val="21"/>
-          <w:lang w:val="en-US" w:eastAsia="zh-CN"/>
-        </w:rPr>
-      </w:pPr>
-      <w:r>
-        <w:rPr>
-          <w:rFonts w:hint="default" w:ascii="Times New Roman" w:hAnsi="Times New Roman" w:eastAsia="Songti SC"/>
-          <w:sz w:val="21"/>
-          <w:lang w:val="en-US" w:eastAsia="zh-CN"/>
-        </w:rPr>
-        <w:t>Electone Performance</w:t>
-      </w:r>
-    </w:p>
-    <w:p>
-      <w:pPr>
-        <w:widowControl w:val="0"/>
-        <w:numPr>
-          <w:numId w:val="0"/>
-        </w:numPr>
-        <w:jc w:val="both"/>
-        <w:rPr>
-          <w:rFonts w:hint="default" w:ascii="Times New Roman" w:hAnsi="Times New Roman" w:eastAsia="Songti SC"/>
-          <w:sz w:val="21"/>
-          <w:lang w:val="en-US" w:eastAsia="zh-CN"/>
-        </w:rPr>
-      </w:pPr>
-    </w:p>
-    <w:p>
-      <w:pPr>
-        <w:widowControl w:val="0"/>
-        <w:numPr>
-          <w:numId w:val="0"/>
-        </w:numPr>
-        <w:jc w:val="both"/>
-        <w:rPr>
-          <w:rFonts w:hint="default" w:ascii="Times New Roman" w:hAnsi="Times New Roman" w:eastAsia="Songti SC"/>
-          <w:sz w:val="21"/>
-          <w:lang w:val="en-US" w:eastAsia="zh-CN"/>
-        </w:rPr>
-      </w:pPr>
-      <w:r>
-        <w:rPr>
-          <w:rFonts w:hint="default" w:ascii="Times New Roman" w:hAnsi="Times New Roman" w:eastAsia="Songti SC"/>
-          <w:sz w:val="21"/>
-          <w:lang w:val="en-US" w:eastAsia="zh-CN"/>
-        </w:rPr>
-        <w:t>Festival and Competition</w:t>
-      </w:r>
-    </w:p>
-    <w:p>
-      <w:pPr>
-        <w:numPr>
-          <w:ilvl w:val="0"/>
-          <w:numId w:val="1"/>
-        </w:numPr>
-        <w:ind w:left="420" w:leftChars="0" w:hanging="420" w:firstLineChars="0"/>
-        <w:rPr>
-          <w:rFonts w:hint="default" w:ascii="Times New Roman" w:hAnsi="Times New Roman" w:eastAsia="Songti SC"/>
-          <w:sz w:val="21"/>
-          <w:lang w:val="en-US" w:eastAsia="zh-CN"/>
-        </w:rPr>
-      </w:pPr>
-      <w:r>
-        <w:rPr>
-          <w:rFonts w:hint="default" w:ascii="Times New Roman" w:hAnsi="Times New Roman" w:eastAsia="Songti SC"/>
-          <w:color w:val="0000FF"/>
-          <w:sz w:val="21"/>
-          <w:lang w:val="en-US" w:eastAsia="zh-CN"/>
-        </w:rPr>
-        <w:t>About</w:t>
-      </w:r>
-    </w:p>
-    <w:p>
-      <w:pPr>
-        <w:widowControl w:val="0"/>
-        <w:numPr>
-          <w:ilvl w:val="0"/>
-          <w:numId w:val="1"/>
-        </w:numPr>
-        <w:ind w:left="420" w:leftChars="0" w:hanging="420" w:firstLineChars="0"/>
-        <w:jc w:val="both"/>
-        <w:rPr>
-          <w:rFonts w:hint="default" w:ascii="Times New Roman" w:hAnsi="Times New Roman" w:eastAsia="Songti SC"/>
-          <w:sz w:val="21"/>
-          <w:lang w:val="en-US" w:eastAsia="zh-CN"/>
-        </w:rPr>
-      </w:pPr>
-      <w:r>
-        <w:rPr>
-          <w:rFonts w:hint="default" w:ascii="Times New Roman" w:hAnsi="Times New Roman" w:eastAsia="Songti SC"/>
-          <w:sz w:val="21"/>
-          <w:lang w:val="en-US" w:eastAsia="zh-CN"/>
-        </w:rPr>
-        <w:t>2023YEF</w:t>
-      </w:r>
-    </w:p>
-    <w:p>
-      <w:pPr>
-        <w:widowControl w:val="0"/>
-        <w:numPr>
-          <w:ilvl w:val="0"/>
-          <w:numId w:val="1"/>
-        </w:numPr>
-        <w:ind w:left="420" w:leftChars="0" w:hanging="420" w:firstLineChars="0"/>
-        <w:jc w:val="both"/>
-        <w:rPr>
-          <w:rFonts w:hint="default" w:ascii="Times New Roman" w:hAnsi="Times New Roman" w:eastAsia="Songti SC"/>
-          <w:sz w:val="21"/>
-          <w:lang w:val="en-US" w:eastAsia="zh-CN"/>
-        </w:rPr>
-      </w:pPr>
-      <w:r>
-        <w:rPr>
-          <w:rFonts w:hint="default" w:ascii="Times New Roman" w:hAnsi="Times New Roman" w:eastAsia="Songti SC"/>
-          <w:sz w:val="21"/>
-          <w:lang w:val="en-US" w:eastAsia="zh-CN"/>
-        </w:rPr>
-        <w:t>2017APEF</w:t>
-      </w:r>
-    </w:p>
-    <w:p>
-      <w:pPr>
-        <w:widowControl w:val="0"/>
-        <w:numPr>
-          <w:ilvl w:val="0"/>
-          <w:numId w:val="1"/>
-        </w:numPr>
-        <w:ind w:left="420" w:leftChars="0" w:hanging="420" w:firstLineChars="0"/>
-        <w:jc w:val="both"/>
-        <w:rPr>
-          <w:rFonts w:hint="default" w:ascii="Times New Roman" w:hAnsi="Times New Roman" w:eastAsia="Songti SC"/>
-          <w:sz w:val="21"/>
-          <w:lang w:val="en-US" w:eastAsia="zh-CN"/>
-        </w:rPr>
-      </w:pPr>
-      <w:r>
-        <w:rPr>
-          <w:rFonts w:hint="default" w:ascii="Times New Roman" w:hAnsi="Times New Roman" w:eastAsia="Songti SC"/>
-          <w:sz w:val="21"/>
-          <w:lang w:val="en-US" w:eastAsia="zh-CN"/>
-        </w:rPr>
-        <w:t>2017EKB</w:t>
-      </w:r>
-    </w:p>
-    <w:p>
-      <w:pPr>
-        <w:widowControl w:val="0"/>
-        <w:numPr>
-          <w:ilvl w:val="0"/>
-          <w:numId w:val="1"/>
-        </w:numPr>
-        <w:ind w:left="420" w:leftChars="0" w:hanging="420" w:firstLineChars="0"/>
-        <w:jc w:val="both"/>
-        <w:rPr>
-          <w:rFonts w:hint="default" w:ascii="Times New Roman" w:hAnsi="Times New Roman" w:eastAsia="Songti SC"/>
-          <w:sz w:val="21"/>
-          <w:lang w:val="en-US" w:eastAsia="zh-CN"/>
-        </w:rPr>
-      </w:pPr>
-      <w:r>
-        <w:rPr>
-          <w:rFonts w:hint="default" w:ascii="Times New Roman" w:hAnsi="Times New Roman" w:eastAsia="Songti SC"/>
-          <w:sz w:val="21"/>
-          <w:lang w:val="en-US" w:eastAsia="zh-CN"/>
-        </w:rPr>
-        <w:t>2019EKB</w:t>
-      </w:r>
-    </w:p>
-    <w:p>
-      <w:pPr>
-        <w:widowControl w:val="0"/>
-        <w:numPr>
-          <w:ilvl w:val="0"/>
-          <w:numId w:val="1"/>
-        </w:numPr>
-        <w:ind w:left="420" w:leftChars="0" w:hanging="420" w:firstLineChars="0"/>
-        <w:jc w:val="both"/>
-        <w:rPr>
-          <w:rFonts w:hint="default" w:ascii="Times New Roman" w:hAnsi="Times New Roman" w:eastAsia="Songti SC"/>
-          <w:sz w:val="21"/>
-          <w:lang w:val="en-US" w:eastAsia="zh-CN"/>
-        </w:rPr>
-      </w:pPr>
-      <w:r>
-        <w:rPr>
-          <w:rFonts w:hint="default" w:ascii="Times New Roman" w:hAnsi="Times New Roman" w:eastAsia="Songti SC"/>
-          <w:sz w:val="21"/>
-          <w:lang w:val="en-US" w:eastAsia="zh-CN"/>
-        </w:rPr>
-        <w:t>2024YEF</w:t>
-      </w:r>
-    </w:p>
-    <w:p>
-      <w:pPr>
-        <w:widowControl w:val="0"/>
-        <w:numPr>
-          <w:numId w:val="0"/>
-        </w:numPr>
-        <w:jc w:val="both"/>
-        <w:rPr>
-          <w:rFonts w:hint="default" w:ascii="Times New Roman" w:hAnsi="Times New Roman" w:eastAsia="Songti SC"/>
-          <w:sz w:val="21"/>
-          <w:lang w:val="en-US" w:eastAsia="zh-CN"/>
-        </w:rPr>
-      </w:pPr>
-    </w:p>
-    <w:p>
-      <w:pPr>
-        <w:widowControl w:val="0"/>
-        <w:numPr>
-          <w:numId w:val="0"/>
-        </w:numPr>
-        <w:jc w:val="both"/>
-        <w:rPr>
-          <w:rFonts w:hint="default" w:ascii="Times New Roman" w:hAnsi="Times New Roman" w:eastAsia="Songti SC"/>
-          <w:sz w:val="21"/>
-          <w:lang w:val="en-US" w:eastAsia="zh-CN"/>
-        </w:rPr>
-      </w:pPr>
-    </w:p>
-    <w:p>
-      <w:pPr>
-        <w:rPr>
-          <w:rFonts w:hint="eastAsia" w:ascii="Times New Roman" w:hAnsi="Times New Roman" w:eastAsia="Songti SC"/>
+        <w:t xml:space="preserve">// 5. </w:t>
+      </w:r>
+      <w:r>
+        <w:rPr>
+          <w:rFonts w:hint="default" w:ascii="Times New Roman" w:hAnsi="Times New Roman" w:eastAsia="Songti SC"/>
           <w:b/>
           <w:bCs/>
           <w:color w:val="7030A0"/>
           <w:sz w:val="21"/>
           <w:lang w:val="en-US" w:eastAsia="zh-CN"/>
         </w:rPr>
-      </w:pPr>
+        <w:t xml:space="preserve">Journey </w:t>
+      </w:r>
       <w:r>
         <w:rPr>
           <w:rFonts w:hint="eastAsia" w:ascii="Times New Roman" w:hAnsi="Times New Roman" w:eastAsia="Songti SC"/>
@@ -1349,35 +1474,14 @@
           <w:sz w:val="21"/>
           <w:lang w:val="en-US" w:eastAsia="zh-CN"/>
         </w:rPr>
-        <w:t xml:space="preserve">5. </w:t>
-      </w:r>
-      <w:r>
-        <w:rPr>
-          <w:rFonts w:hint="default" w:ascii="Times New Roman" w:hAnsi="Times New Roman" w:eastAsia="Songti SC"/>
-          <w:b/>
-          <w:bCs/>
-          <w:color w:val="7030A0"/>
-          <w:sz w:val="21"/>
-          <w:lang w:val="en-US" w:eastAsia="zh-CN"/>
-        </w:rPr>
-        <w:t xml:space="preserve">Journey </w:t>
-      </w:r>
-      <w:r>
-        <w:rPr>
-          <w:rFonts w:hint="eastAsia" w:ascii="Times New Roman" w:hAnsi="Times New Roman" w:eastAsia="Songti SC"/>
-          <w:b/>
-          <w:bCs/>
-          <w:color w:val="7030A0"/>
-          <w:sz w:val="21"/>
-          <w:lang w:val="en-US" w:eastAsia="zh-CN"/>
-        </w:rPr>
-        <w:t>界面：介绍我音乐学习的旅途</w:t>
-      </w:r>
-    </w:p>
-    <w:p>
-      <w:pPr>
-        <w:widowControl w:val="0"/>
-        <w:numPr>
+        <w:t>界面：介绍我音乐学习的过程</w:t>
+      </w:r>
+    </w:p>
+    <w:p>
+      <w:pPr>
+        <w:widowControl w:val="0"/>
+        <w:numPr>
+          <w:ilvl w:val="0"/>
           <w:numId w:val="0"/>
         </w:numPr>
         <w:jc w:val="both"/>
@@ -1400,22 +1504,22 @@
       <w:pPr>
         <w:widowControl w:val="0"/>
         <w:numPr>
-          <w:numId w:val="0"/>
-        </w:numPr>
-        <w:jc w:val="both"/>
-        <w:rPr>
-          <w:rFonts w:hint="eastAsia" w:ascii="Times New Roman" w:hAnsi="Times New Roman" w:eastAsia="Songti SC"/>
-          <w:sz w:val="21"/>
-          <w:lang w:val="en-US" w:eastAsia="zh-CN"/>
-        </w:rPr>
-      </w:pPr>
-      <w:bookmarkStart w:id="0" w:name="_GoBack"/>
-      <w:bookmarkEnd w:id="0"/>
-    </w:p>
-    <w:p>
-      <w:pPr>
-        <w:widowControl w:val="0"/>
-        <w:numPr>
+          <w:ilvl w:val="0"/>
+          <w:numId w:val="0"/>
+        </w:numPr>
+        <w:jc w:val="both"/>
+        <w:rPr>
+          <w:rFonts w:hint="eastAsia" w:ascii="Times New Roman" w:hAnsi="Times New Roman" w:eastAsia="Songti SC"/>
+          <w:sz w:val="21"/>
+          <w:lang w:val="en-US" w:eastAsia="zh-CN"/>
+        </w:rPr>
+      </w:pPr>
+    </w:p>
+    <w:p>
+      <w:pPr>
+        <w:widowControl w:val="0"/>
+        <w:numPr>
+          <w:ilvl w:val="0"/>
           <w:numId w:val="0"/>
         </w:numPr>
         <w:jc w:val="both"/>
@@ -1471,34 +1575,37 @@
       <w:pPr>
         <w:widowControl w:val="0"/>
         <w:numPr>
-          <w:numId w:val="0"/>
-        </w:numPr>
-        <w:jc w:val="both"/>
-        <w:rPr>
-          <w:rFonts w:hint="eastAsia" w:ascii="Times New Roman" w:hAnsi="Times New Roman" w:eastAsia="Songti SC"/>
-          <w:sz w:val="21"/>
-          <w:lang w:val="en-US" w:eastAsia="zh-CN"/>
-        </w:rPr>
-      </w:pPr>
-    </w:p>
-    <w:p>
-      <w:pPr>
-        <w:widowControl w:val="0"/>
-        <w:numPr>
-          <w:numId w:val="0"/>
-        </w:numPr>
-        <w:jc w:val="both"/>
-        <w:rPr>
-          <w:rFonts w:hint="eastAsia" w:ascii="Times New Roman" w:hAnsi="Times New Roman" w:eastAsia="Songti SC"/>
-          <w:sz w:val="21"/>
-          <w:lang w:val="en-US" w:eastAsia="zh-CN"/>
-        </w:rPr>
-      </w:pPr>
-    </w:p>
-    <w:p>
-      <w:pPr>
-        <w:widowControl w:val="0"/>
-        <w:numPr>
+          <w:ilvl w:val="0"/>
+          <w:numId w:val="0"/>
+        </w:numPr>
+        <w:jc w:val="both"/>
+        <w:rPr>
+          <w:rFonts w:hint="eastAsia" w:ascii="Times New Roman" w:hAnsi="Times New Roman" w:eastAsia="Songti SC"/>
+          <w:sz w:val="21"/>
+          <w:lang w:val="en-US" w:eastAsia="zh-CN"/>
+        </w:rPr>
+      </w:pPr>
+    </w:p>
+    <w:p>
+      <w:pPr>
+        <w:widowControl w:val="0"/>
+        <w:numPr>
+          <w:ilvl w:val="0"/>
+          <w:numId w:val="0"/>
+        </w:numPr>
+        <w:jc w:val="both"/>
+        <w:rPr>
+          <w:rFonts w:hint="eastAsia" w:ascii="Times New Roman" w:hAnsi="Times New Roman" w:eastAsia="Songti SC"/>
+          <w:sz w:val="21"/>
+          <w:lang w:val="en-US" w:eastAsia="zh-CN"/>
+        </w:rPr>
+      </w:pPr>
+    </w:p>
+    <w:p>
+      <w:pPr>
+        <w:widowControl w:val="0"/>
+        <w:numPr>
+          <w:ilvl w:val="0"/>
           <w:numId w:val="0"/>
         </w:numPr>
         <w:jc w:val="both"/>

</xml_diff>

<commit_message>
Update Web-requirement to current template
</commit_message>
<xml_diff>
--- a/Web_Requirement.docx
+++ b/Web_Requirement.docx
@@ -569,7 +569,7 @@
           <w:sz w:val="21"/>
           <w:lang w:val="en-US" w:eastAsia="zh-CN"/>
         </w:rPr>
-        <w:t>2. blog 页面：个人的更新分享 / 学校官方链接的页面</w:t>
+        <w:t>2. Insights页面：个人的更新分享 / 学校官方链接的页面</w:t>
       </w:r>
     </w:p>
     <w:p>
@@ -687,6 +687,31 @@
       <w:pPr>
         <w:rPr>
           <w:rFonts w:hint="eastAsia" w:ascii="Times New Roman" w:hAnsi="Times New Roman" w:eastAsia="Songti SC"/>
+          <w:sz w:val="21"/>
+          <w:lang w:val="en-US" w:eastAsia="zh-CN"/>
+        </w:rPr>
+      </w:pPr>
+      <w:r>
+        <w:rPr>
+          <w:rFonts w:hint="default" w:ascii="Times New Roman" w:hAnsi="Times New Roman" w:eastAsia="Songti SC"/>
+          <w:sz w:val="21"/>
+          <w:lang w:val="en-US" w:eastAsia="zh-CN"/>
+        </w:rPr>
+        <w:t xml:space="preserve">3. Portfolio </w:t>
+      </w:r>
+      <w:r>
+        <w:rPr>
+          <w:rFonts w:hint="eastAsia" w:ascii="Times New Roman" w:hAnsi="Times New Roman" w:eastAsia="Songti SC"/>
+          <w:sz w:val="21"/>
+          <w:lang w:val="en-US" w:eastAsia="zh-CN"/>
+        </w:rPr>
+        <w:t>：作品集 / 高质量作品展示</w:t>
+      </w:r>
+    </w:p>
+    <w:p>
+      <w:pPr>
+        <w:rPr>
+          <w:rFonts w:hint="default" w:ascii="Times New Roman" w:hAnsi="Times New Roman" w:eastAsia="Songti SC"/>
           <w:sz w:val="21"/>
           <w:lang w:val="en-US" w:eastAsia="zh-CN"/>
         </w:rPr>
@@ -712,7 +737,7 @@
           <w:sz w:val="21"/>
           <w:lang w:val="en-US" w:eastAsia="zh-CN"/>
         </w:rPr>
-        <w:t>3. 时间线页面：youtube 链接，时间倒序 （portfolio）</w:t>
+        <w:t>4. 时间线页面：youtube 链接，时间倒序 （portfolio）。雅马哈作品</w:t>
       </w:r>
     </w:p>
     <w:p>
@@ -761,676 +786,687 @@
           <w:sz w:val="21"/>
           <w:lang w:val="en-US" w:eastAsia="zh-CN"/>
         </w:rPr>
-        <w:t>4. Certification / Honor 界面：列举所有奖项 / 荣誉，含金量倒序</w:t>
-      </w:r>
-    </w:p>
-    <w:p>
-      <w:pPr>
-        <w:rPr>
-          <w:rFonts w:hint="eastAsia" w:ascii="Times New Roman" w:hAnsi="Times New Roman" w:eastAsia="Songti SC"/>
-          <w:sz w:val="21"/>
-          <w:lang w:val="en-US" w:eastAsia="zh-CN"/>
-        </w:rPr>
-      </w:pPr>
-    </w:p>
-    <w:p>
-      <w:pPr>
-        <w:rPr>
-          <w:rFonts w:hint="default" w:ascii="Times New Roman" w:hAnsi="Times New Roman" w:eastAsia="Songti SC"/>
-          <w:sz w:val="21"/>
-          <w:lang w:val="en-US" w:eastAsia="zh-CN"/>
-        </w:rPr>
-      </w:pPr>
-      <w:r>
-        <w:rPr>
-          <w:rFonts w:hint="eastAsia" w:ascii="Times New Roman" w:hAnsi="Times New Roman" w:eastAsia="Songti SC"/>
-          <w:sz w:val="21"/>
-          <w:lang w:val="en-US" w:eastAsia="zh-CN"/>
-        </w:rPr>
-        <w:t>内容：</w:t>
-      </w:r>
-    </w:p>
-    <w:p>
-      <w:pPr>
-        <w:rPr>
-          <w:rFonts w:hint="eastAsia" w:ascii="Times New Roman" w:hAnsi="Times New Roman" w:eastAsia="Songti SC"/>
-          <w:sz w:val="21"/>
-          <w:lang w:val="en-US" w:eastAsia="zh-CN"/>
-        </w:rPr>
-      </w:pPr>
-      <w:r>
-        <w:rPr>
-          <w:rFonts w:hint="eastAsia" w:ascii="Times New Roman" w:hAnsi="Times New Roman" w:eastAsia="Songti SC"/>
-          <w:sz w:val="21"/>
-          <w:lang w:val="en-US" w:eastAsia="zh-CN"/>
-        </w:rPr>
-        <w:t>放置重要的国际奖状 / 比赛奖状 / 考级证书</w:t>
-      </w:r>
-    </w:p>
-    <w:p>
-      <w:pPr>
-        <w:rPr>
-          <w:rFonts w:hint="eastAsia" w:ascii="Times New Roman" w:hAnsi="Times New Roman" w:eastAsia="Songti SC"/>
-          <w:sz w:val="21"/>
-          <w:lang w:val="en-US" w:eastAsia="zh-CN"/>
-        </w:rPr>
-      </w:pPr>
-    </w:p>
-    <w:p>
-      <w:pPr>
-        <w:rPr>
-          <w:rFonts w:hint="default" w:ascii="Times New Roman" w:hAnsi="Times New Roman" w:eastAsia="Songti SC"/>
-          <w:sz w:val="21"/>
-          <w:lang w:val="en-US" w:eastAsia="zh-CN"/>
-        </w:rPr>
-      </w:pPr>
-      <w:r>
-        <w:rPr>
-          <w:rFonts w:hint="default" w:ascii="Times New Roman" w:hAnsi="Times New Roman" w:eastAsia="Songti SC"/>
-          <w:sz w:val="21"/>
-          <w:lang w:val="en-US" w:eastAsia="zh-CN"/>
-        </w:rPr>
-        <w:t>JOC &amp; YIHC</w:t>
-      </w:r>
-    </w:p>
-    <w:p>
-      <w:pPr>
-        <w:numPr>
-          <w:ilvl w:val="0"/>
-          <w:numId w:val="1"/>
-        </w:numPr>
-        <w:ind w:left="420" w:leftChars="0" w:hanging="420" w:firstLineChars="0"/>
-        <w:rPr>
-          <w:rFonts w:hint="default" w:ascii="Times New Roman" w:hAnsi="Times New Roman" w:eastAsia="Songti SC"/>
-          <w:sz w:val="21"/>
-          <w:lang w:val="en-US" w:eastAsia="zh-CN"/>
-        </w:rPr>
-      </w:pPr>
-      <w:r>
-        <w:rPr>
-          <w:rFonts w:hint="default" w:ascii="Times New Roman" w:hAnsi="Times New Roman" w:eastAsia="Songti SC"/>
-          <w:color w:val="0000FF"/>
-          <w:sz w:val="21"/>
-          <w:lang w:val="en-US" w:eastAsia="zh-CN"/>
-        </w:rPr>
-        <w:t>About</w:t>
-      </w:r>
-    </w:p>
-    <w:p>
-      <w:pPr>
-        <w:numPr>
-          <w:ilvl w:val="0"/>
-          <w:numId w:val="1"/>
-        </w:numPr>
-        <w:ind w:left="420" w:leftChars="0" w:hanging="420" w:firstLineChars="0"/>
-        <w:rPr>
-          <w:rFonts w:hint="default" w:ascii="Times New Roman" w:hAnsi="Times New Roman" w:eastAsia="Songti SC"/>
-          <w:sz w:val="21"/>
-          <w:lang w:val="en-US" w:eastAsia="zh-CN"/>
-        </w:rPr>
-      </w:pPr>
-      <w:r>
-        <w:rPr>
-          <w:rFonts w:hint="default" w:ascii="Times New Roman" w:hAnsi="Times New Roman" w:eastAsia="Songti SC"/>
-          <w:sz w:val="21"/>
-          <w:lang w:val="en-US" w:eastAsia="zh-CN"/>
-        </w:rPr>
-        <w:t>2021 JOC 50</w:t>
-      </w:r>
-      <w:r>
-        <w:rPr>
-          <w:rFonts w:hint="default" w:ascii="Times New Roman" w:hAnsi="Times New Roman" w:eastAsia="Songti SC"/>
-          <w:sz w:val="21"/>
-          <w:vertAlign w:val="superscript"/>
-          <w:lang w:val="en-US" w:eastAsia="zh-CN"/>
-        </w:rPr>
-        <w:t>th</w:t>
-      </w:r>
-      <w:r>
-        <w:rPr>
-          <w:rFonts w:hint="default" w:ascii="Times New Roman" w:hAnsi="Times New Roman" w:eastAsia="Songti SC"/>
-          <w:sz w:val="21"/>
-          <w:lang w:val="en-US" w:eastAsia="zh-CN"/>
-        </w:rPr>
-        <w:t xml:space="preserve"> Aniversary</w:t>
-      </w:r>
-    </w:p>
-    <w:p>
-      <w:pPr>
-        <w:numPr>
-          <w:ilvl w:val="0"/>
-          <w:numId w:val="1"/>
-        </w:numPr>
-        <w:ind w:left="420" w:leftChars="0" w:hanging="420" w:firstLineChars="0"/>
-        <w:rPr>
-          <w:rFonts w:hint="default" w:ascii="Times New Roman" w:hAnsi="Times New Roman" w:eastAsia="Songti SC"/>
-          <w:sz w:val="21"/>
-          <w:lang w:val="en-US" w:eastAsia="zh-CN"/>
-        </w:rPr>
-      </w:pPr>
-      <w:r>
-        <w:rPr>
-          <w:rFonts w:hint="default" w:ascii="Times New Roman" w:hAnsi="Times New Roman" w:eastAsia="Songti SC"/>
-          <w:sz w:val="21"/>
-          <w:lang w:val="en-US" w:eastAsia="zh-CN"/>
-        </w:rPr>
-        <w:t>2016 IJOC</w:t>
-      </w:r>
-    </w:p>
-    <w:p>
-      <w:pPr>
-        <w:numPr>
-          <w:ilvl w:val="0"/>
-          <w:numId w:val="1"/>
-        </w:numPr>
-        <w:ind w:left="420" w:leftChars="0" w:hanging="420" w:firstLineChars="0"/>
-        <w:rPr>
-          <w:rFonts w:hint="default" w:ascii="Times New Roman" w:hAnsi="Times New Roman" w:eastAsia="Songti SC"/>
-          <w:sz w:val="21"/>
-          <w:lang w:val="en-US" w:eastAsia="zh-CN"/>
-        </w:rPr>
-      </w:pPr>
-      <w:r>
-        <w:rPr>
-          <w:rFonts w:hint="default" w:ascii="Times New Roman" w:hAnsi="Times New Roman" w:eastAsia="Songti SC"/>
-          <w:sz w:val="21"/>
-          <w:lang w:val="en-US" w:eastAsia="zh-CN"/>
-        </w:rPr>
-        <w:t>2022 YIHC</w:t>
-      </w:r>
-    </w:p>
-    <w:p>
-      <w:pPr>
-        <w:numPr>
-          <w:ilvl w:val="0"/>
-          <w:numId w:val="1"/>
-        </w:numPr>
-        <w:ind w:left="420" w:leftChars="0" w:hanging="420" w:firstLineChars="0"/>
-        <w:rPr>
-          <w:rFonts w:hint="default" w:ascii="Times New Roman" w:hAnsi="Times New Roman" w:eastAsia="Songti SC"/>
-          <w:sz w:val="21"/>
-          <w:lang w:val="en-US" w:eastAsia="zh-CN"/>
-        </w:rPr>
-      </w:pPr>
-      <w:r>
-        <w:rPr>
-          <w:rFonts w:hint="default" w:ascii="Times New Roman" w:hAnsi="Times New Roman" w:eastAsia="Songti SC"/>
-          <w:sz w:val="21"/>
-          <w:lang w:val="en-US" w:eastAsia="zh-CN"/>
-        </w:rPr>
-        <w:t>2020 YIHC</w:t>
-      </w:r>
-    </w:p>
-    <w:p>
-      <w:pPr>
-        <w:numPr>
-          <w:ilvl w:val="0"/>
-          <w:numId w:val="1"/>
-        </w:numPr>
-        <w:ind w:left="420" w:leftChars="0" w:hanging="420" w:firstLineChars="0"/>
-        <w:rPr>
-          <w:rFonts w:hint="default" w:ascii="Times New Roman" w:hAnsi="Times New Roman" w:eastAsia="Songti SC"/>
-          <w:sz w:val="21"/>
-          <w:lang w:val="en-US" w:eastAsia="zh-CN"/>
-        </w:rPr>
-      </w:pPr>
-      <w:r>
-        <w:rPr>
-          <w:rFonts w:hint="default" w:ascii="Times New Roman" w:hAnsi="Times New Roman" w:eastAsia="Songti SC"/>
-          <w:sz w:val="21"/>
-          <w:lang w:val="en-US" w:eastAsia="zh-CN"/>
-        </w:rPr>
-        <w:t>JOC Recording sessions</w:t>
-      </w:r>
-    </w:p>
-    <w:p>
-      <w:pPr>
-        <w:numPr>
-          <w:ilvl w:val="0"/>
-          <w:numId w:val="1"/>
-        </w:numPr>
-        <w:ind w:left="420" w:leftChars="0" w:hanging="420" w:firstLineChars="0"/>
-        <w:rPr>
-          <w:rFonts w:hint="default" w:ascii="Times New Roman" w:hAnsi="Times New Roman" w:eastAsia="Songti SC"/>
-          <w:sz w:val="21"/>
-          <w:lang w:val="en-US" w:eastAsia="zh-CN"/>
-        </w:rPr>
-      </w:pPr>
-      <w:r>
-        <w:rPr>
-          <w:rFonts w:hint="default" w:ascii="Times New Roman" w:hAnsi="Times New Roman" w:eastAsia="Songti SC"/>
-          <w:sz w:val="21"/>
-          <w:lang w:val="en-US" w:eastAsia="zh-CN"/>
-        </w:rPr>
-        <w:t>2015-2022 National JOC</w:t>
-      </w:r>
-    </w:p>
-    <w:p>
-      <w:pPr>
-        <w:rPr>
-          <w:rFonts w:hint="default" w:ascii="Times New Roman" w:hAnsi="Times New Roman" w:eastAsia="Songti SC"/>
-          <w:sz w:val="21"/>
-          <w:lang w:val="en-US" w:eastAsia="zh-CN"/>
-        </w:rPr>
-      </w:pPr>
-    </w:p>
-    <w:p>
-      <w:pPr>
-        <w:rPr>
-          <w:rFonts w:hint="default" w:ascii="Times New Roman" w:hAnsi="Times New Roman" w:eastAsia="Songti SC"/>
-          <w:sz w:val="21"/>
-          <w:lang w:val="en-US" w:eastAsia="zh-CN"/>
-        </w:rPr>
-      </w:pPr>
-      <w:r>
-        <w:rPr>
-          <w:rFonts w:hint="default" w:ascii="Times New Roman" w:hAnsi="Times New Roman" w:eastAsia="Songti SC"/>
-          <w:sz w:val="21"/>
-          <w:lang w:val="en-US" w:eastAsia="zh-CN"/>
-        </w:rPr>
-        <w:t>Grades</w:t>
-      </w:r>
-    </w:p>
-    <w:p>
-      <w:pPr>
-        <w:numPr>
-          <w:ilvl w:val="0"/>
-          <w:numId w:val="1"/>
-        </w:numPr>
-        <w:ind w:left="420" w:leftChars="0" w:hanging="420" w:firstLineChars="0"/>
-        <w:rPr>
-          <w:rFonts w:hint="default" w:ascii="Times New Roman" w:hAnsi="Times New Roman" w:eastAsia="Songti SC"/>
-          <w:sz w:val="21"/>
-          <w:lang w:val="en-US" w:eastAsia="zh-CN"/>
-        </w:rPr>
-      </w:pPr>
-      <w:r>
-        <w:rPr>
-          <w:rFonts w:hint="default" w:ascii="Times New Roman" w:hAnsi="Times New Roman" w:eastAsia="Songti SC"/>
-          <w:color w:val="0000FF"/>
-          <w:sz w:val="21"/>
-          <w:lang w:val="en-US" w:eastAsia="zh-CN"/>
-        </w:rPr>
-        <w:t>About</w:t>
-      </w:r>
-    </w:p>
-    <w:p>
-      <w:pPr>
-        <w:numPr>
-          <w:ilvl w:val="0"/>
-          <w:numId w:val="1"/>
-        </w:numPr>
-        <w:ind w:left="420" w:leftChars="0" w:hanging="420" w:firstLineChars="0"/>
-        <w:rPr>
-          <w:rFonts w:hint="default" w:ascii="Times New Roman" w:hAnsi="Times New Roman" w:eastAsia="Songti SC"/>
-          <w:sz w:val="21"/>
-          <w:lang w:val="en-US" w:eastAsia="zh-CN"/>
-        </w:rPr>
-      </w:pPr>
-      <w:r>
-        <w:rPr>
-          <w:rFonts w:hint="default" w:ascii="Times New Roman" w:hAnsi="Times New Roman" w:eastAsia="Songti SC"/>
-          <w:sz w:val="21"/>
-          <w:lang w:val="en-US" w:eastAsia="zh-CN"/>
-        </w:rPr>
-        <w:t xml:space="preserve">Fundamental </w:t>
-      </w:r>
-    </w:p>
-    <w:p>
-      <w:pPr>
-        <w:numPr>
-          <w:ilvl w:val="0"/>
-          <w:numId w:val="1"/>
-        </w:numPr>
-        <w:ind w:left="420" w:leftChars="0" w:hanging="420" w:firstLineChars="0"/>
-        <w:rPr>
-          <w:rFonts w:hint="default" w:ascii="Times New Roman" w:hAnsi="Times New Roman" w:eastAsia="Songti SC"/>
-          <w:sz w:val="21"/>
-          <w:lang w:val="en-US" w:eastAsia="zh-CN"/>
-        </w:rPr>
-      </w:pPr>
-      <w:r>
-        <w:rPr>
-          <w:rFonts w:hint="default" w:ascii="Times New Roman" w:hAnsi="Times New Roman" w:eastAsia="Songti SC"/>
-          <w:sz w:val="21"/>
-          <w:lang w:val="en-US" w:eastAsia="zh-CN"/>
-        </w:rPr>
-        <w:t>Electone Performance</w:t>
-      </w:r>
-    </w:p>
-    <w:p>
-      <w:pPr>
-        <w:widowControl w:val="0"/>
-        <w:numPr>
-          <w:ilvl w:val="0"/>
-          <w:numId w:val="0"/>
-        </w:numPr>
-        <w:jc w:val="both"/>
-        <w:rPr>
-          <w:rFonts w:hint="default" w:ascii="Times New Roman" w:hAnsi="Times New Roman" w:eastAsia="Songti SC"/>
-          <w:sz w:val="21"/>
-          <w:lang w:val="en-US" w:eastAsia="zh-CN"/>
-        </w:rPr>
-      </w:pPr>
-    </w:p>
-    <w:p>
-      <w:pPr>
-        <w:widowControl w:val="0"/>
-        <w:numPr>
-          <w:ilvl w:val="0"/>
-          <w:numId w:val="0"/>
-        </w:numPr>
-        <w:jc w:val="both"/>
-        <w:rPr>
-          <w:rFonts w:hint="default" w:ascii="Times New Roman" w:hAnsi="Times New Roman" w:eastAsia="Songti SC"/>
-          <w:sz w:val="21"/>
-          <w:lang w:val="en-US" w:eastAsia="zh-CN"/>
-        </w:rPr>
-      </w:pPr>
-      <w:r>
-        <w:rPr>
-          <w:rFonts w:hint="default" w:ascii="Times New Roman" w:hAnsi="Times New Roman" w:eastAsia="Songti SC"/>
-          <w:sz w:val="21"/>
-          <w:lang w:val="en-US" w:eastAsia="zh-CN"/>
-        </w:rPr>
-        <w:t>Festival and Competition</w:t>
-      </w:r>
-    </w:p>
-    <w:p>
-      <w:pPr>
-        <w:numPr>
-          <w:ilvl w:val="0"/>
-          <w:numId w:val="1"/>
-        </w:numPr>
-        <w:ind w:left="420" w:leftChars="0" w:hanging="420" w:firstLineChars="0"/>
-        <w:rPr>
-          <w:rFonts w:hint="default" w:ascii="Times New Roman" w:hAnsi="Times New Roman" w:eastAsia="Songti SC"/>
-          <w:sz w:val="21"/>
-          <w:lang w:val="en-US" w:eastAsia="zh-CN"/>
-        </w:rPr>
-      </w:pPr>
-      <w:r>
-        <w:rPr>
-          <w:rFonts w:hint="default" w:ascii="Times New Roman" w:hAnsi="Times New Roman" w:eastAsia="Songti SC"/>
-          <w:color w:val="0000FF"/>
-          <w:sz w:val="21"/>
-          <w:lang w:val="en-US" w:eastAsia="zh-CN"/>
-        </w:rPr>
-        <w:t>About</w:t>
-      </w:r>
-    </w:p>
-    <w:p>
-      <w:pPr>
-        <w:widowControl w:val="0"/>
-        <w:numPr>
-          <w:ilvl w:val="0"/>
-          <w:numId w:val="1"/>
-        </w:numPr>
-        <w:ind w:left="420" w:leftChars="0" w:hanging="420" w:firstLineChars="0"/>
-        <w:jc w:val="both"/>
-        <w:rPr>
-          <w:rFonts w:hint="default" w:ascii="Times New Roman" w:hAnsi="Times New Roman" w:eastAsia="Songti SC"/>
-          <w:sz w:val="21"/>
-          <w:lang w:val="en-US" w:eastAsia="zh-CN"/>
-        </w:rPr>
-      </w:pPr>
-      <w:r>
-        <w:rPr>
-          <w:rFonts w:hint="default" w:ascii="Times New Roman" w:hAnsi="Times New Roman" w:eastAsia="Songti SC"/>
-          <w:sz w:val="21"/>
-          <w:lang w:val="en-US" w:eastAsia="zh-CN"/>
-        </w:rPr>
-        <w:t>2023YEF</w:t>
-      </w:r>
-    </w:p>
-    <w:p>
-      <w:pPr>
-        <w:widowControl w:val="0"/>
-        <w:numPr>
-          <w:ilvl w:val="0"/>
-          <w:numId w:val="1"/>
-        </w:numPr>
-        <w:ind w:left="420" w:leftChars="0" w:hanging="420" w:firstLineChars="0"/>
-        <w:jc w:val="both"/>
-        <w:rPr>
-          <w:rFonts w:hint="default" w:ascii="Times New Roman" w:hAnsi="Times New Roman" w:eastAsia="Songti SC"/>
-          <w:sz w:val="21"/>
-          <w:lang w:val="en-US" w:eastAsia="zh-CN"/>
-        </w:rPr>
-      </w:pPr>
-      <w:r>
-        <w:rPr>
-          <w:rFonts w:hint="default" w:ascii="Times New Roman" w:hAnsi="Times New Roman" w:eastAsia="Songti SC"/>
-          <w:sz w:val="21"/>
-          <w:lang w:val="en-US" w:eastAsia="zh-CN"/>
-        </w:rPr>
-        <w:t>2017APEF</w:t>
-      </w:r>
-    </w:p>
-    <w:p>
-      <w:pPr>
-        <w:widowControl w:val="0"/>
-        <w:numPr>
-          <w:ilvl w:val="0"/>
-          <w:numId w:val="1"/>
-        </w:numPr>
-        <w:ind w:left="420" w:leftChars="0" w:hanging="420" w:firstLineChars="0"/>
-        <w:jc w:val="both"/>
-        <w:rPr>
-          <w:rFonts w:hint="default" w:ascii="Times New Roman" w:hAnsi="Times New Roman" w:eastAsia="Songti SC"/>
-          <w:sz w:val="21"/>
-          <w:lang w:val="en-US" w:eastAsia="zh-CN"/>
-        </w:rPr>
-      </w:pPr>
-      <w:r>
-        <w:rPr>
-          <w:rFonts w:hint="default" w:ascii="Times New Roman" w:hAnsi="Times New Roman" w:eastAsia="Songti SC"/>
-          <w:sz w:val="21"/>
-          <w:lang w:val="en-US" w:eastAsia="zh-CN"/>
-        </w:rPr>
-        <w:t>2017EKB</w:t>
-      </w:r>
-    </w:p>
-    <w:p>
-      <w:pPr>
-        <w:widowControl w:val="0"/>
-        <w:numPr>
-          <w:ilvl w:val="0"/>
-          <w:numId w:val="1"/>
-        </w:numPr>
-        <w:ind w:left="420" w:leftChars="0" w:hanging="420" w:firstLineChars="0"/>
-        <w:jc w:val="both"/>
-        <w:rPr>
-          <w:rFonts w:hint="default" w:ascii="Times New Roman" w:hAnsi="Times New Roman" w:eastAsia="Songti SC"/>
-          <w:sz w:val="21"/>
-          <w:lang w:val="en-US" w:eastAsia="zh-CN"/>
-        </w:rPr>
-      </w:pPr>
-      <w:r>
-        <w:rPr>
-          <w:rFonts w:hint="default" w:ascii="Times New Roman" w:hAnsi="Times New Roman" w:eastAsia="Songti SC"/>
-          <w:sz w:val="21"/>
-          <w:lang w:val="en-US" w:eastAsia="zh-CN"/>
-        </w:rPr>
-        <w:t>2019EKB</w:t>
-      </w:r>
-    </w:p>
-    <w:p>
-      <w:pPr>
-        <w:widowControl w:val="0"/>
-        <w:numPr>
-          <w:ilvl w:val="0"/>
-          <w:numId w:val="1"/>
-        </w:numPr>
-        <w:ind w:left="420" w:leftChars="0" w:hanging="420" w:firstLineChars="0"/>
-        <w:jc w:val="both"/>
-        <w:rPr>
-          <w:rFonts w:hint="default" w:ascii="Times New Roman" w:hAnsi="Times New Roman" w:eastAsia="Songti SC"/>
-          <w:sz w:val="21"/>
-          <w:lang w:val="en-US" w:eastAsia="zh-CN"/>
-        </w:rPr>
-      </w:pPr>
-      <w:r>
-        <w:rPr>
-          <w:rFonts w:hint="default" w:ascii="Times New Roman" w:hAnsi="Times New Roman" w:eastAsia="Songti SC"/>
-          <w:sz w:val="21"/>
-          <w:lang w:val="en-US" w:eastAsia="zh-CN"/>
-        </w:rPr>
-        <w:t>2024YEF</w:t>
-      </w:r>
-    </w:p>
-    <w:p>
-      <w:pPr>
-        <w:widowControl w:val="0"/>
-        <w:numPr>
-          <w:ilvl w:val="0"/>
-          <w:numId w:val="0"/>
-        </w:numPr>
-        <w:jc w:val="both"/>
-        <w:rPr>
-          <w:rFonts w:hint="default" w:ascii="Times New Roman" w:hAnsi="Times New Roman" w:eastAsia="Songti SC"/>
-          <w:sz w:val="21"/>
-          <w:lang w:val="en-US" w:eastAsia="zh-CN"/>
-        </w:rPr>
-      </w:pPr>
-    </w:p>
-    <w:p>
-      <w:pPr>
-        <w:widowControl w:val="0"/>
-        <w:numPr>
-          <w:ilvl w:val="0"/>
-          <w:numId w:val="0"/>
-        </w:numPr>
-        <w:jc w:val="both"/>
-        <w:rPr>
-          <w:rFonts w:hint="eastAsia" w:ascii="Times New Roman" w:hAnsi="Times New Roman" w:eastAsia="Songti SC"/>
-          <w:sz w:val="21"/>
-          <w:lang w:val="en-US" w:eastAsia="zh-CN"/>
-        </w:rPr>
-      </w:pPr>
-      <w:r>
-        <w:rPr>
-          <w:rFonts w:hint="eastAsia" w:ascii="Times New Roman" w:hAnsi="Times New Roman" w:eastAsia="Songti SC"/>
-          <w:sz w:val="21"/>
-          <w:lang w:val="en-US" w:eastAsia="zh-CN"/>
-        </w:rPr>
-        <w:t>5. Work</w:t>
-      </w:r>
-    </w:p>
-    <w:p>
-      <w:pPr>
-        <w:widowControl w:val="0"/>
-        <w:numPr>
-          <w:ilvl w:val="0"/>
-          <w:numId w:val="0"/>
-        </w:numPr>
-        <w:jc w:val="both"/>
-        <w:rPr>
-          <w:rFonts w:hint="eastAsia" w:ascii="Times New Roman" w:hAnsi="Times New Roman" w:eastAsia="Songti SC"/>
-          <w:sz w:val="21"/>
-          <w:lang w:val="en-US" w:eastAsia="zh-CN"/>
-        </w:rPr>
-      </w:pPr>
-    </w:p>
-    <w:p>
-      <w:pPr>
-        <w:widowControl w:val="0"/>
-        <w:numPr>
-          <w:ilvl w:val="0"/>
-          <w:numId w:val="0"/>
-        </w:numPr>
-        <w:jc w:val="both"/>
-        <w:rPr>
-          <w:rFonts w:hint="eastAsia" w:ascii="Times New Roman" w:hAnsi="Times New Roman" w:eastAsia="Songti SC"/>
-          <w:sz w:val="21"/>
-          <w:lang w:val="en-US" w:eastAsia="zh-CN"/>
-        </w:rPr>
-      </w:pPr>
-    </w:p>
-    <w:p>
-      <w:pPr>
-        <w:widowControl w:val="0"/>
-        <w:numPr>
-          <w:ilvl w:val="0"/>
-          <w:numId w:val="0"/>
-        </w:numPr>
-        <w:jc w:val="both"/>
-        <w:rPr>
-          <w:rFonts w:hint="default" w:ascii="Times New Roman" w:hAnsi="Times New Roman" w:eastAsia="Songti SC"/>
-          <w:sz w:val="21"/>
-          <w:lang w:val="en-US" w:eastAsia="zh-CN"/>
-        </w:rPr>
-      </w:pPr>
-      <w:r>
-        <w:rPr>
-          <w:rFonts w:hint="default" w:ascii="Times New Roman" w:hAnsi="Times New Roman" w:eastAsia="Songti SC"/>
-          <w:sz w:val="21"/>
-          <w:lang w:val="en-US" w:eastAsia="zh-CN"/>
-        </w:rPr>
-        <w:t>6. About me</w:t>
-      </w:r>
-    </w:p>
-    <w:p>
-      <w:pPr>
-        <w:widowControl w:val="0"/>
-        <w:numPr>
-          <w:ilvl w:val="0"/>
-          <w:numId w:val="0"/>
-        </w:numPr>
-        <w:jc w:val="both"/>
-        <w:rPr>
-          <w:rFonts w:hint="default" w:ascii="Times New Roman" w:hAnsi="Times New Roman" w:eastAsia="Songti SC"/>
-          <w:sz w:val="21"/>
-          <w:lang w:val="en-US" w:eastAsia="zh-CN"/>
-        </w:rPr>
-      </w:pPr>
-    </w:p>
-    <w:p>
-      <w:pPr>
-        <w:widowControl w:val="0"/>
-        <w:numPr>
-          <w:ilvl w:val="0"/>
-          <w:numId w:val="0"/>
-        </w:numPr>
-        <w:jc w:val="both"/>
-        <w:rPr>
-          <w:rFonts w:hint="default" w:ascii="Times New Roman" w:hAnsi="Times New Roman" w:eastAsia="Songti SC"/>
-          <w:sz w:val="21"/>
-          <w:lang w:val="en-US" w:eastAsia="zh-CN"/>
-        </w:rPr>
-      </w:pPr>
-    </w:p>
-    <w:p>
-      <w:pPr>
-        <w:widowControl w:val="0"/>
-        <w:numPr>
-          <w:ilvl w:val="0"/>
-          <w:numId w:val="0"/>
-        </w:numPr>
-        <w:jc w:val="both"/>
-        <w:rPr>
-          <w:rFonts w:hint="default" w:ascii="Times New Roman" w:hAnsi="Times New Roman" w:eastAsia="Songti SC"/>
-          <w:sz w:val="21"/>
-          <w:lang w:val="en-US" w:eastAsia="zh-CN"/>
-        </w:rPr>
-      </w:pPr>
-    </w:p>
-    <w:p>
-      <w:pPr>
-        <w:widowControl w:val="0"/>
-        <w:numPr>
-          <w:ilvl w:val="0"/>
-          <w:numId w:val="0"/>
-        </w:numPr>
-        <w:jc w:val="both"/>
-        <w:rPr>
-          <w:rFonts w:hint="default" w:ascii="Times New Roman" w:hAnsi="Times New Roman" w:eastAsia="Songti SC"/>
-          <w:sz w:val="21"/>
-          <w:lang w:val="en-US" w:eastAsia="zh-CN"/>
-        </w:rPr>
-      </w:pPr>
+        <w:t>5. Resume界面。详细介绍个人。</w:t>
+      </w:r>
       <w:bookmarkStart w:id="0" w:name="_GoBack"/>
       <w:bookmarkEnd w:id="0"/>
+      <w:r>
+        <w:rPr>
+          <w:rFonts w:hint="eastAsia" w:ascii="Times New Roman" w:hAnsi="Times New Roman" w:eastAsia="Songti SC"/>
+          <w:b/>
+          <w:bCs/>
+          <w:color w:val="7030A0"/>
+          <w:sz w:val="21"/>
+          <w:lang w:val="en-US" w:eastAsia="zh-CN"/>
+        </w:rPr>
+        <w:t>包含Certification / Honor--列举所有奖项 / 荣誉，含金量倒序</w:t>
+      </w:r>
+    </w:p>
+    <w:p>
+      <w:pPr>
+        <w:rPr>
+          <w:rFonts w:hint="eastAsia" w:ascii="Times New Roman" w:hAnsi="Times New Roman" w:eastAsia="Songti SC"/>
+          <w:sz w:val="21"/>
+          <w:lang w:val="en-US" w:eastAsia="zh-CN"/>
+        </w:rPr>
+      </w:pPr>
+    </w:p>
+    <w:p>
+      <w:pPr>
+        <w:rPr>
+          <w:rFonts w:hint="default" w:ascii="Times New Roman" w:hAnsi="Times New Roman" w:eastAsia="Songti SC"/>
+          <w:sz w:val="21"/>
+          <w:lang w:val="en-US" w:eastAsia="zh-CN"/>
+        </w:rPr>
+      </w:pPr>
+      <w:r>
+        <w:rPr>
+          <w:rFonts w:hint="eastAsia" w:ascii="Times New Roman" w:hAnsi="Times New Roman" w:eastAsia="Songti SC"/>
+          <w:sz w:val="21"/>
+          <w:lang w:val="en-US" w:eastAsia="zh-CN"/>
+        </w:rPr>
+        <w:t>内容：</w:t>
+      </w:r>
+    </w:p>
+    <w:p>
+      <w:pPr>
+        <w:rPr>
+          <w:rFonts w:hint="eastAsia" w:ascii="Times New Roman" w:hAnsi="Times New Roman" w:eastAsia="Songti SC"/>
+          <w:sz w:val="21"/>
+          <w:lang w:val="en-US" w:eastAsia="zh-CN"/>
+        </w:rPr>
+      </w:pPr>
+      <w:r>
+        <w:rPr>
+          <w:rFonts w:hint="eastAsia" w:ascii="Times New Roman" w:hAnsi="Times New Roman" w:eastAsia="Songti SC"/>
+          <w:sz w:val="21"/>
+          <w:lang w:val="en-US" w:eastAsia="zh-CN"/>
+        </w:rPr>
+        <w:t>放置重要的国际奖状 / 比赛奖状 / 考级证书</w:t>
+      </w:r>
+    </w:p>
+    <w:p>
+      <w:pPr>
+        <w:rPr>
+          <w:rFonts w:hint="eastAsia" w:ascii="Times New Roman" w:hAnsi="Times New Roman" w:eastAsia="Songti SC"/>
+          <w:sz w:val="21"/>
+          <w:lang w:val="en-US" w:eastAsia="zh-CN"/>
+        </w:rPr>
+      </w:pPr>
+    </w:p>
+    <w:p>
+      <w:pPr>
+        <w:rPr>
+          <w:rFonts w:hint="default" w:ascii="Times New Roman" w:hAnsi="Times New Roman" w:eastAsia="Songti SC"/>
+          <w:sz w:val="21"/>
+          <w:lang w:val="en-US" w:eastAsia="zh-CN"/>
+        </w:rPr>
+      </w:pPr>
+      <w:r>
+        <w:rPr>
+          <w:rFonts w:hint="default" w:ascii="Times New Roman" w:hAnsi="Times New Roman" w:eastAsia="Songti SC"/>
+          <w:sz w:val="21"/>
+          <w:lang w:val="en-US" w:eastAsia="zh-CN"/>
+        </w:rPr>
+        <w:t>JOC &amp; YIHC</w:t>
+      </w:r>
+    </w:p>
+    <w:p>
+      <w:pPr>
+        <w:numPr>
+          <w:ilvl w:val="0"/>
+          <w:numId w:val="1"/>
+        </w:numPr>
+        <w:ind w:left="420" w:leftChars="0" w:hanging="420" w:firstLineChars="0"/>
+        <w:rPr>
+          <w:rFonts w:hint="default" w:ascii="Times New Roman" w:hAnsi="Times New Roman" w:eastAsia="Songti SC"/>
+          <w:sz w:val="21"/>
+          <w:lang w:val="en-US" w:eastAsia="zh-CN"/>
+        </w:rPr>
+      </w:pPr>
+      <w:r>
+        <w:rPr>
+          <w:rFonts w:hint="default" w:ascii="Times New Roman" w:hAnsi="Times New Roman" w:eastAsia="Songti SC"/>
+          <w:color w:val="0000FF"/>
+          <w:sz w:val="21"/>
+          <w:lang w:val="en-US" w:eastAsia="zh-CN"/>
+        </w:rPr>
+        <w:t>About</w:t>
+      </w:r>
+    </w:p>
+    <w:p>
+      <w:pPr>
+        <w:numPr>
+          <w:ilvl w:val="0"/>
+          <w:numId w:val="1"/>
+        </w:numPr>
+        <w:ind w:left="420" w:leftChars="0" w:hanging="420" w:firstLineChars="0"/>
+        <w:rPr>
+          <w:rFonts w:hint="default" w:ascii="Times New Roman" w:hAnsi="Times New Roman" w:eastAsia="Songti SC"/>
+          <w:sz w:val="21"/>
+          <w:lang w:val="en-US" w:eastAsia="zh-CN"/>
+        </w:rPr>
+      </w:pPr>
+      <w:r>
+        <w:rPr>
+          <w:rFonts w:hint="default" w:ascii="Times New Roman" w:hAnsi="Times New Roman" w:eastAsia="Songti SC"/>
+          <w:sz w:val="21"/>
+          <w:lang w:val="en-US" w:eastAsia="zh-CN"/>
+        </w:rPr>
+        <w:t>2021 JOC 50</w:t>
+      </w:r>
+      <w:r>
+        <w:rPr>
+          <w:rFonts w:hint="default" w:ascii="Times New Roman" w:hAnsi="Times New Roman" w:eastAsia="Songti SC"/>
+          <w:sz w:val="21"/>
+          <w:vertAlign w:val="superscript"/>
+          <w:lang w:val="en-US" w:eastAsia="zh-CN"/>
+        </w:rPr>
+        <w:t>th</w:t>
+      </w:r>
+      <w:r>
+        <w:rPr>
+          <w:rFonts w:hint="default" w:ascii="Times New Roman" w:hAnsi="Times New Roman" w:eastAsia="Songti SC"/>
+          <w:sz w:val="21"/>
+          <w:lang w:val="en-US" w:eastAsia="zh-CN"/>
+        </w:rPr>
+        <w:t xml:space="preserve"> Aniversary</w:t>
+      </w:r>
+    </w:p>
+    <w:p>
+      <w:pPr>
+        <w:numPr>
+          <w:ilvl w:val="0"/>
+          <w:numId w:val="1"/>
+        </w:numPr>
+        <w:ind w:left="420" w:leftChars="0" w:hanging="420" w:firstLineChars="0"/>
+        <w:rPr>
+          <w:rFonts w:hint="default" w:ascii="Times New Roman" w:hAnsi="Times New Roman" w:eastAsia="Songti SC"/>
+          <w:sz w:val="21"/>
+          <w:lang w:val="en-US" w:eastAsia="zh-CN"/>
+        </w:rPr>
+      </w:pPr>
+      <w:r>
+        <w:rPr>
+          <w:rFonts w:hint="default" w:ascii="Times New Roman" w:hAnsi="Times New Roman" w:eastAsia="Songti SC"/>
+          <w:sz w:val="21"/>
+          <w:lang w:val="en-US" w:eastAsia="zh-CN"/>
+        </w:rPr>
+        <w:t>2016 IJOC</w:t>
+      </w:r>
+    </w:p>
+    <w:p>
+      <w:pPr>
+        <w:numPr>
+          <w:ilvl w:val="0"/>
+          <w:numId w:val="1"/>
+        </w:numPr>
+        <w:ind w:left="420" w:leftChars="0" w:hanging="420" w:firstLineChars="0"/>
+        <w:rPr>
+          <w:rFonts w:hint="default" w:ascii="Times New Roman" w:hAnsi="Times New Roman" w:eastAsia="Songti SC"/>
+          <w:sz w:val="21"/>
+          <w:lang w:val="en-US" w:eastAsia="zh-CN"/>
+        </w:rPr>
+      </w:pPr>
+      <w:r>
+        <w:rPr>
+          <w:rFonts w:hint="default" w:ascii="Times New Roman" w:hAnsi="Times New Roman" w:eastAsia="Songti SC"/>
+          <w:sz w:val="21"/>
+          <w:lang w:val="en-US" w:eastAsia="zh-CN"/>
+        </w:rPr>
+        <w:t>2022 YIHC</w:t>
+      </w:r>
+    </w:p>
+    <w:p>
+      <w:pPr>
+        <w:numPr>
+          <w:ilvl w:val="0"/>
+          <w:numId w:val="1"/>
+        </w:numPr>
+        <w:ind w:left="420" w:leftChars="0" w:hanging="420" w:firstLineChars="0"/>
+        <w:rPr>
+          <w:rFonts w:hint="default" w:ascii="Times New Roman" w:hAnsi="Times New Roman" w:eastAsia="Songti SC"/>
+          <w:sz w:val="21"/>
+          <w:lang w:val="en-US" w:eastAsia="zh-CN"/>
+        </w:rPr>
+      </w:pPr>
+      <w:r>
+        <w:rPr>
+          <w:rFonts w:hint="default" w:ascii="Times New Roman" w:hAnsi="Times New Roman" w:eastAsia="Songti SC"/>
+          <w:sz w:val="21"/>
+          <w:lang w:val="en-US" w:eastAsia="zh-CN"/>
+        </w:rPr>
+        <w:t>2020 YIHC</w:t>
+      </w:r>
+    </w:p>
+    <w:p>
+      <w:pPr>
+        <w:numPr>
+          <w:ilvl w:val="0"/>
+          <w:numId w:val="1"/>
+        </w:numPr>
+        <w:ind w:left="420" w:leftChars="0" w:hanging="420" w:firstLineChars="0"/>
+        <w:rPr>
+          <w:rFonts w:hint="default" w:ascii="Times New Roman" w:hAnsi="Times New Roman" w:eastAsia="Songti SC"/>
+          <w:sz w:val="21"/>
+          <w:lang w:val="en-US" w:eastAsia="zh-CN"/>
+        </w:rPr>
+      </w:pPr>
+      <w:r>
+        <w:rPr>
+          <w:rFonts w:hint="default" w:ascii="Times New Roman" w:hAnsi="Times New Roman" w:eastAsia="Songti SC"/>
+          <w:sz w:val="21"/>
+          <w:lang w:val="en-US" w:eastAsia="zh-CN"/>
+        </w:rPr>
+        <w:t>JOC Recording sessions</w:t>
+      </w:r>
+    </w:p>
+    <w:p>
+      <w:pPr>
+        <w:numPr>
+          <w:ilvl w:val="0"/>
+          <w:numId w:val="1"/>
+        </w:numPr>
+        <w:ind w:left="420" w:leftChars="0" w:hanging="420" w:firstLineChars="0"/>
+        <w:rPr>
+          <w:rFonts w:hint="default" w:ascii="Times New Roman" w:hAnsi="Times New Roman" w:eastAsia="Songti SC"/>
+          <w:sz w:val="21"/>
+          <w:lang w:val="en-US" w:eastAsia="zh-CN"/>
+        </w:rPr>
+      </w:pPr>
+      <w:r>
+        <w:rPr>
+          <w:rFonts w:hint="default" w:ascii="Times New Roman" w:hAnsi="Times New Roman" w:eastAsia="Songti SC"/>
+          <w:sz w:val="21"/>
+          <w:lang w:val="en-US" w:eastAsia="zh-CN"/>
+        </w:rPr>
+        <w:t>2015-2022 National JOC</w:t>
+      </w:r>
+    </w:p>
+    <w:p>
+      <w:pPr>
+        <w:rPr>
+          <w:rFonts w:hint="default" w:ascii="Times New Roman" w:hAnsi="Times New Roman" w:eastAsia="Songti SC"/>
+          <w:sz w:val="21"/>
+          <w:lang w:val="en-US" w:eastAsia="zh-CN"/>
+        </w:rPr>
+      </w:pPr>
+    </w:p>
+    <w:p>
+      <w:pPr>
+        <w:rPr>
+          <w:rFonts w:hint="default" w:ascii="Times New Roman" w:hAnsi="Times New Roman" w:eastAsia="Songti SC"/>
+          <w:sz w:val="21"/>
+          <w:lang w:val="en-US" w:eastAsia="zh-CN"/>
+        </w:rPr>
+      </w:pPr>
+      <w:r>
+        <w:rPr>
+          <w:rFonts w:hint="default" w:ascii="Times New Roman" w:hAnsi="Times New Roman" w:eastAsia="Songti SC"/>
+          <w:sz w:val="21"/>
+          <w:lang w:val="en-US" w:eastAsia="zh-CN"/>
+        </w:rPr>
+        <w:t>Grades</w:t>
+      </w:r>
+    </w:p>
+    <w:p>
+      <w:pPr>
+        <w:numPr>
+          <w:ilvl w:val="0"/>
+          <w:numId w:val="1"/>
+        </w:numPr>
+        <w:ind w:left="420" w:leftChars="0" w:hanging="420" w:firstLineChars="0"/>
+        <w:rPr>
+          <w:rFonts w:hint="default" w:ascii="Times New Roman" w:hAnsi="Times New Roman" w:eastAsia="Songti SC"/>
+          <w:sz w:val="21"/>
+          <w:lang w:val="en-US" w:eastAsia="zh-CN"/>
+        </w:rPr>
+      </w:pPr>
+      <w:r>
+        <w:rPr>
+          <w:rFonts w:hint="default" w:ascii="Times New Roman" w:hAnsi="Times New Roman" w:eastAsia="Songti SC"/>
+          <w:color w:val="0000FF"/>
+          <w:sz w:val="21"/>
+          <w:lang w:val="en-US" w:eastAsia="zh-CN"/>
+        </w:rPr>
+        <w:t>About</w:t>
+      </w:r>
+    </w:p>
+    <w:p>
+      <w:pPr>
+        <w:numPr>
+          <w:ilvl w:val="0"/>
+          <w:numId w:val="1"/>
+        </w:numPr>
+        <w:ind w:left="420" w:leftChars="0" w:hanging="420" w:firstLineChars="0"/>
+        <w:rPr>
+          <w:rFonts w:hint="default" w:ascii="Times New Roman" w:hAnsi="Times New Roman" w:eastAsia="Songti SC"/>
+          <w:sz w:val="21"/>
+          <w:lang w:val="en-US" w:eastAsia="zh-CN"/>
+        </w:rPr>
+      </w:pPr>
+      <w:r>
+        <w:rPr>
+          <w:rFonts w:hint="default" w:ascii="Times New Roman" w:hAnsi="Times New Roman" w:eastAsia="Songti SC"/>
+          <w:sz w:val="21"/>
+          <w:lang w:val="en-US" w:eastAsia="zh-CN"/>
+        </w:rPr>
+        <w:t xml:space="preserve">Fundamental </w:t>
+      </w:r>
+    </w:p>
+    <w:p>
+      <w:pPr>
+        <w:numPr>
+          <w:ilvl w:val="0"/>
+          <w:numId w:val="1"/>
+        </w:numPr>
+        <w:ind w:left="420" w:leftChars="0" w:hanging="420" w:firstLineChars="0"/>
+        <w:rPr>
+          <w:rFonts w:hint="default" w:ascii="Times New Roman" w:hAnsi="Times New Roman" w:eastAsia="Songti SC"/>
+          <w:sz w:val="21"/>
+          <w:lang w:val="en-US" w:eastAsia="zh-CN"/>
+        </w:rPr>
+      </w:pPr>
+      <w:r>
+        <w:rPr>
+          <w:rFonts w:hint="default" w:ascii="Times New Roman" w:hAnsi="Times New Roman" w:eastAsia="Songti SC"/>
+          <w:sz w:val="21"/>
+          <w:lang w:val="en-US" w:eastAsia="zh-CN"/>
+        </w:rPr>
+        <w:t>Electone Performance</w:t>
+      </w:r>
+    </w:p>
+    <w:p>
+      <w:pPr>
+        <w:widowControl w:val="0"/>
+        <w:numPr>
+          <w:ilvl w:val="0"/>
+          <w:numId w:val="0"/>
+        </w:numPr>
+        <w:jc w:val="both"/>
+        <w:rPr>
+          <w:rFonts w:hint="default" w:ascii="Times New Roman" w:hAnsi="Times New Roman" w:eastAsia="Songti SC"/>
+          <w:sz w:val="21"/>
+          <w:lang w:val="en-US" w:eastAsia="zh-CN"/>
+        </w:rPr>
+      </w:pPr>
+    </w:p>
+    <w:p>
+      <w:pPr>
+        <w:widowControl w:val="0"/>
+        <w:numPr>
+          <w:ilvl w:val="0"/>
+          <w:numId w:val="0"/>
+        </w:numPr>
+        <w:jc w:val="both"/>
+        <w:rPr>
+          <w:rFonts w:hint="default" w:ascii="Times New Roman" w:hAnsi="Times New Roman" w:eastAsia="Songti SC"/>
+          <w:sz w:val="21"/>
+          <w:lang w:val="en-US" w:eastAsia="zh-CN"/>
+        </w:rPr>
+      </w:pPr>
+      <w:r>
+        <w:rPr>
+          <w:rFonts w:hint="default" w:ascii="Times New Roman" w:hAnsi="Times New Roman" w:eastAsia="Songti SC"/>
+          <w:sz w:val="21"/>
+          <w:lang w:val="en-US" w:eastAsia="zh-CN"/>
+        </w:rPr>
+        <w:t>Festival and Competition</w:t>
+      </w:r>
+    </w:p>
+    <w:p>
+      <w:pPr>
+        <w:numPr>
+          <w:ilvl w:val="0"/>
+          <w:numId w:val="1"/>
+        </w:numPr>
+        <w:ind w:left="420" w:leftChars="0" w:hanging="420" w:firstLineChars="0"/>
+        <w:rPr>
+          <w:rFonts w:hint="default" w:ascii="Times New Roman" w:hAnsi="Times New Roman" w:eastAsia="Songti SC"/>
+          <w:sz w:val="21"/>
+          <w:lang w:val="en-US" w:eastAsia="zh-CN"/>
+        </w:rPr>
+      </w:pPr>
+      <w:r>
+        <w:rPr>
+          <w:rFonts w:hint="default" w:ascii="Times New Roman" w:hAnsi="Times New Roman" w:eastAsia="Songti SC"/>
+          <w:color w:val="0000FF"/>
+          <w:sz w:val="21"/>
+          <w:lang w:val="en-US" w:eastAsia="zh-CN"/>
+        </w:rPr>
+        <w:t>About</w:t>
+      </w:r>
+    </w:p>
+    <w:p>
+      <w:pPr>
+        <w:widowControl w:val="0"/>
+        <w:numPr>
+          <w:ilvl w:val="0"/>
+          <w:numId w:val="1"/>
+        </w:numPr>
+        <w:ind w:left="420" w:leftChars="0" w:hanging="420" w:firstLineChars="0"/>
+        <w:jc w:val="both"/>
+        <w:rPr>
+          <w:rFonts w:hint="default" w:ascii="Times New Roman" w:hAnsi="Times New Roman" w:eastAsia="Songti SC"/>
+          <w:sz w:val="21"/>
+          <w:lang w:val="en-US" w:eastAsia="zh-CN"/>
+        </w:rPr>
+      </w:pPr>
+      <w:r>
+        <w:rPr>
+          <w:rFonts w:hint="default" w:ascii="Times New Roman" w:hAnsi="Times New Roman" w:eastAsia="Songti SC"/>
+          <w:sz w:val="21"/>
+          <w:lang w:val="en-US" w:eastAsia="zh-CN"/>
+        </w:rPr>
+        <w:t>2023YEF</w:t>
+      </w:r>
+    </w:p>
+    <w:p>
+      <w:pPr>
+        <w:widowControl w:val="0"/>
+        <w:numPr>
+          <w:ilvl w:val="0"/>
+          <w:numId w:val="1"/>
+        </w:numPr>
+        <w:ind w:left="420" w:leftChars="0" w:hanging="420" w:firstLineChars="0"/>
+        <w:jc w:val="both"/>
+        <w:rPr>
+          <w:rFonts w:hint="default" w:ascii="Times New Roman" w:hAnsi="Times New Roman" w:eastAsia="Songti SC"/>
+          <w:sz w:val="21"/>
+          <w:lang w:val="en-US" w:eastAsia="zh-CN"/>
+        </w:rPr>
+      </w:pPr>
+      <w:r>
+        <w:rPr>
+          <w:rFonts w:hint="default" w:ascii="Times New Roman" w:hAnsi="Times New Roman" w:eastAsia="Songti SC"/>
+          <w:sz w:val="21"/>
+          <w:lang w:val="en-US" w:eastAsia="zh-CN"/>
+        </w:rPr>
+        <w:t>2017APEF</w:t>
+      </w:r>
+    </w:p>
+    <w:p>
+      <w:pPr>
+        <w:widowControl w:val="0"/>
+        <w:numPr>
+          <w:ilvl w:val="0"/>
+          <w:numId w:val="1"/>
+        </w:numPr>
+        <w:ind w:left="420" w:leftChars="0" w:hanging="420" w:firstLineChars="0"/>
+        <w:jc w:val="both"/>
+        <w:rPr>
+          <w:rFonts w:hint="default" w:ascii="Times New Roman" w:hAnsi="Times New Roman" w:eastAsia="Songti SC"/>
+          <w:sz w:val="21"/>
+          <w:lang w:val="en-US" w:eastAsia="zh-CN"/>
+        </w:rPr>
+      </w:pPr>
+      <w:r>
+        <w:rPr>
+          <w:rFonts w:hint="default" w:ascii="Times New Roman" w:hAnsi="Times New Roman" w:eastAsia="Songti SC"/>
+          <w:sz w:val="21"/>
+          <w:lang w:val="en-US" w:eastAsia="zh-CN"/>
+        </w:rPr>
+        <w:t>2017EKB</w:t>
+      </w:r>
+    </w:p>
+    <w:p>
+      <w:pPr>
+        <w:widowControl w:val="0"/>
+        <w:numPr>
+          <w:ilvl w:val="0"/>
+          <w:numId w:val="1"/>
+        </w:numPr>
+        <w:ind w:left="420" w:leftChars="0" w:hanging="420" w:firstLineChars="0"/>
+        <w:jc w:val="both"/>
+        <w:rPr>
+          <w:rFonts w:hint="default" w:ascii="Times New Roman" w:hAnsi="Times New Roman" w:eastAsia="Songti SC"/>
+          <w:sz w:val="21"/>
+          <w:lang w:val="en-US" w:eastAsia="zh-CN"/>
+        </w:rPr>
+      </w:pPr>
+      <w:r>
+        <w:rPr>
+          <w:rFonts w:hint="default" w:ascii="Times New Roman" w:hAnsi="Times New Roman" w:eastAsia="Songti SC"/>
+          <w:sz w:val="21"/>
+          <w:lang w:val="en-US" w:eastAsia="zh-CN"/>
+        </w:rPr>
+        <w:t>2019EKB</w:t>
+      </w:r>
+    </w:p>
+    <w:p>
+      <w:pPr>
+        <w:widowControl w:val="0"/>
+        <w:numPr>
+          <w:ilvl w:val="0"/>
+          <w:numId w:val="1"/>
+        </w:numPr>
+        <w:ind w:left="420" w:leftChars="0" w:hanging="420" w:firstLineChars="0"/>
+        <w:jc w:val="both"/>
+        <w:rPr>
+          <w:rFonts w:hint="default" w:ascii="Times New Roman" w:hAnsi="Times New Roman" w:eastAsia="Songti SC"/>
+          <w:sz w:val="21"/>
+          <w:lang w:val="en-US" w:eastAsia="zh-CN"/>
+        </w:rPr>
+      </w:pPr>
+      <w:r>
+        <w:rPr>
+          <w:rFonts w:hint="default" w:ascii="Times New Roman" w:hAnsi="Times New Roman" w:eastAsia="Songti SC"/>
+          <w:sz w:val="21"/>
+          <w:lang w:val="en-US" w:eastAsia="zh-CN"/>
+        </w:rPr>
+        <w:t>2024YEF</w:t>
+      </w:r>
+    </w:p>
+    <w:p>
+      <w:pPr>
+        <w:widowControl w:val="0"/>
+        <w:numPr>
+          <w:ilvl w:val="0"/>
+          <w:numId w:val="0"/>
+        </w:numPr>
+        <w:jc w:val="both"/>
+        <w:rPr>
+          <w:rFonts w:hint="default" w:ascii="Times New Roman" w:hAnsi="Times New Roman" w:eastAsia="Songti SC"/>
+          <w:sz w:val="21"/>
+          <w:lang w:val="en-US" w:eastAsia="zh-CN"/>
+        </w:rPr>
+      </w:pPr>
+    </w:p>
+    <w:p>
+      <w:pPr>
+        <w:widowControl w:val="0"/>
+        <w:numPr>
+          <w:ilvl w:val="0"/>
+          <w:numId w:val="0"/>
+        </w:numPr>
+        <w:jc w:val="both"/>
+        <w:rPr>
+          <w:rFonts w:hint="eastAsia" w:ascii="Times New Roman" w:hAnsi="Times New Roman" w:eastAsia="Songti SC"/>
+          <w:sz w:val="21"/>
+          <w:lang w:val="en-US" w:eastAsia="zh-CN"/>
+        </w:rPr>
+      </w:pPr>
+      <w:r>
+        <w:rPr>
+          <w:rFonts w:hint="eastAsia" w:ascii="Times New Roman" w:hAnsi="Times New Roman" w:eastAsia="Songti SC"/>
+          <w:sz w:val="21"/>
+          <w:lang w:val="en-US" w:eastAsia="zh-CN"/>
+        </w:rPr>
+        <w:t>5. Work</w:t>
+      </w:r>
+    </w:p>
+    <w:p>
+      <w:pPr>
+        <w:widowControl w:val="0"/>
+        <w:numPr>
+          <w:ilvl w:val="0"/>
+          <w:numId w:val="0"/>
+        </w:numPr>
+        <w:jc w:val="both"/>
+        <w:rPr>
+          <w:rFonts w:hint="eastAsia" w:ascii="Times New Roman" w:hAnsi="Times New Roman" w:eastAsia="Songti SC"/>
+          <w:sz w:val="21"/>
+          <w:lang w:val="en-US" w:eastAsia="zh-CN"/>
+        </w:rPr>
+      </w:pPr>
+    </w:p>
+    <w:p>
+      <w:pPr>
+        <w:widowControl w:val="0"/>
+        <w:numPr>
+          <w:ilvl w:val="0"/>
+          <w:numId w:val="0"/>
+        </w:numPr>
+        <w:jc w:val="both"/>
+        <w:rPr>
+          <w:rFonts w:hint="eastAsia" w:ascii="Times New Roman" w:hAnsi="Times New Roman" w:eastAsia="Songti SC"/>
+          <w:sz w:val="21"/>
+          <w:lang w:val="en-US" w:eastAsia="zh-CN"/>
+        </w:rPr>
+      </w:pPr>
+    </w:p>
+    <w:p>
+      <w:pPr>
+        <w:widowControl w:val="0"/>
+        <w:numPr>
+          <w:ilvl w:val="0"/>
+          <w:numId w:val="0"/>
+        </w:numPr>
+        <w:jc w:val="both"/>
+        <w:rPr>
+          <w:rFonts w:hint="default" w:ascii="Times New Roman" w:hAnsi="Times New Roman" w:eastAsia="Songti SC"/>
+          <w:sz w:val="21"/>
+          <w:lang w:val="en-US" w:eastAsia="zh-CN"/>
+        </w:rPr>
+      </w:pPr>
+      <w:r>
+        <w:rPr>
+          <w:rFonts w:hint="default" w:ascii="Times New Roman" w:hAnsi="Times New Roman" w:eastAsia="Songti SC"/>
+          <w:sz w:val="21"/>
+          <w:lang w:val="en-US" w:eastAsia="zh-CN"/>
+        </w:rPr>
+        <w:t>6. About me</w:t>
+      </w:r>
+    </w:p>
+    <w:p>
+      <w:pPr>
+        <w:widowControl w:val="0"/>
+        <w:numPr>
+          <w:ilvl w:val="0"/>
+          <w:numId w:val="0"/>
+        </w:numPr>
+        <w:jc w:val="both"/>
+        <w:rPr>
+          <w:rFonts w:hint="default" w:ascii="Times New Roman" w:hAnsi="Times New Roman" w:eastAsia="Songti SC"/>
+          <w:sz w:val="21"/>
+          <w:lang w:val="en-US" w:eastAsia="zh-CN"/>
+        </w:rPr>
+      </w:pPr>
+    </w:p>
+    <w:p>
+      <w:pPr>
+        <w:widowControl w:val="0"/>
+        <w:numPr>
+          <w:ilvl w:val="0"/>
+          <w:numId w:val="0"/>
+        </w:numPr>
+        <w:jc w:val="both"/>
+        <w:rPr>
+          <w:rFonts w:hint="default" w:ascii="Times New Roman" w:hAnsi="Times New Roman" w:eastAsia="Songti SC"/>
+          <w:sz w:val="21"/>
+          <w:lang w:val="en-US" w:eastAsia="zh-CN"/>
+        </w:rPr>
+      </w:pPr>
+    </w:p>
+    <w:p>
+      <w:pPr>
+        <w:widowControl w:val="0"/>
+        <w:numPr>
+          <w:ilvl w:val="0"/>
+          <w:numId w:val="0"/>
+        </w:numPr>
+        <w:jc w:val="both"/>
+        <w:rPr>
+          <w:rFonts w:hint="default" w:ascii="Times New Roman" w:hAnsi="Times New Roman" w:eastAsia="Songti SC"/>
+          <w:sz w:val="21"/>
+          <w:lang w:val="en-US" w:eastAsia="zh-CN"/>
+        </w:rPr>
+      </w:pPr>
+    </w:p>
+    <w:p>
+      <w:pPr>
+        <w:widowControl w:val="0"/>
+        <w:numPr>
+          <w:ilvl w:val="0"/>
+          <w:numId w:val="0"/>
+        </w:numPr>
+        <w:jc w:val="both"/>
+        <w:rPr>
+          <w:rFonts w:hint="default" w:ascii="Times New Roman" w:hAnsi="Times New Roman" w:eastAsia="Songti SC"/>
+          <w:sz w:val="21"/>
+          <w:lang w:val="en-US" w:eastAsia="zh-CN"/>
+        </w:rPr>
+      </w:pPr>
     </w:p>
     <w:p>
       <w:pPr>

</xml_diff>

<commit_message>
Deploying to gh-pages from @ kevinjavascript/kevinjavascript.github.io@c2b0f4d668c69810662614b896487eca254c9830 🚀
</commit_message>
<xml_diff>
--- a/Web_Requirement.docx
+++ b/Web_Requirement.docx
@@ -569,7 +569,7 @@
           <w:sz w:val="21"/>
           <w:lang w:val="en-US" w:eastAsia="zh-CN"/>
         </w:rPr>
-        <w:t>2. blog 页面：个人的更新分享 / 学校官方链接的页面</w:t>
+        <w:t>2. Insights页面：个人的更新分享 / 学校官方链接的页面</w:t>
       </w:r>
     </w:p>
     <w:p>
@@ -687,6 +687,31 @@
       <w:pPr>
         <w:rPr>
           <w:rFonts w:hint="eastAsia" w:ascii="Times New Roman" w:hAnsi="Times New Roman" w:eastAsia="Songti SC"/>
+          <w:sz w:val="21"/>
+          <w:lang w:val="en-US" w:eastAsia="zh-CN"/>
+        </w:rPr>
+      </w:pPr>
+      <w:r>
+        <w:rPr>
+          <w:rFonts w:hint="default" w:ascii="Times New Roman" w:hAnsi="Times New Roman" w:eastAsia="Songti SC"/>
+          <w:sz w:val="21"/>
+          <w:lang w:val="en-US" w:eastAsia="zh-CN"/>
+        </w:rPr>
+        <w:t xml:space="preserve">3. Portfolio </w:t>
+      </w:r>
+      <w:r>
+        <w:rPr>
+          <w:rFonts w:hint="eastAsia" w:ascii="Times New Roman" w:hAnsi="Times New Roman" w:eastAsia="Songti SC"/>
+          <w:sz w:val="21"/>
+          <w:lang w:val="en-US" w:eastAsia="zh-CN"/>
+        </w:rPr>
+        <w:t>：作品集 / 高质量作品展示</w:t>
+      </w:r>
+    </w:p>
+    <w:p>
+      <w:pPr>
+        <w:rPr>
+          <w:rFonts w:hint="default" w:ascii="Times New Roman" w:hAnsi="Times New Roman" w:eastAsia="Songti SC"/>
           <w:sz w:val="21"/>
           <w:lang w:val="en-US" w:eastAsia="zh-CN"/>
         </w:rPr>
@@ -712,7 +737,7 @@
           <w:sz w:val="21"/>
           <w:lang w:val="en-US" w:eastAsia="zh-CN"/>
         </w:rPr>
-        <w:t>3. 时间线页面：youtube 链接，时间倒序 （portfolio）</w:t>
+        <w:t>4. 时间线页面：youtube 链接，时间倒序 （portfolio）。雅马哈作品</w:t>
       </w:r>
     </w:p>
     <w:p>
@@ -761,676 +786,687 @@
           <w:sz w:val="21"/>
           <w:lang w:val="en-US" w:eastAsia="zh-CN"/>
         </w:rPr>
-        <w:t>4. Certification / Honor 界面：列举所有奖项 / 荣誉，含金量倒序</w:t>
-      </w:r>
-    </w:p>
-    <w:p>
-      <w:pPr>
-        <w:rPr>
-          <w:rFonts w:hint="eastAsia" w:ascii="Times New Roman" w:hAnsi="Times New Roman" w:eastAsia="Songti SC"/>
-          <w:sz w:val="21"/>
-          <w:lang w:val="en-US" w:eastAsia="zh-CN"/>
-        </w:rPr>
-      </w:pPr>
-    </w:p>
-    <w:p>
-      <w:pPr>
-        <w:rPr>
-          <w:rFonts w:hint="default" w:ascii="Times New Roman" w:hAnsi="Times New Roman" w:eastAsia="Songti SC"/>
-          <w:sz w:val="21"/>
-          <w:lang w:val="en-US" w:eastAsia="zh-CN"/>
-        </w:rPr>
-      </w:pPr>
-      <w:r>
-        <w:rPr>
-          <w:rFonts w:hint="eastAsia" w:ascii="Times New Roman" w:hAnsi="Times New Roman" w:eastAsia="Songti SC"/>
-          <w:sz w:val="21"/>
-          <w:lang w:val="en-US" w:eastAsia="zh-CN"/>
-        </w:rPr>
-        <w:t>内容：</w:t>
-      </w:r>
-    </w:p>
-    <w:p>
-      <w:pPr>
-        <w:rPr>
-          <w:rFonts w:hint="eastAsia" w:ascii="Times New Roman" w:hAnsi="Times New Roman" w:eastAsia="Songti SC"/>
-          <w:sz w:val="21"/>
-          <w:lang w:val="en-US" w:eastAsia="zh-CN"/>
-        </w:rPr>
-      </w:pPr>
-      <w:r>
-        <w:rPr>
-          <w:rFonts w:hint="eastAsia" w:ascii="Times New Roman" w:hAnsi="Times New Roman" w:eastAsia="Songti SC"/>
-          <w:sz w:val="21"/>
-          <w:lang w:val="en-US" w:eastAsia="zh-CN"/>
-        </w:rPr>
-        <w:t>放置重要的国际奖状 / 比赛奖状 / 考级证书</w:t>
-      </w:r>
-    </w:p>
-    <w:p>
-      <w:pPr>
-        <w:rPr>
-          <w:rFonts w:hint="eastAsia" w:ascii="Times New Roman" w:hAnsi="Times New Roman" w:eastAsia="Songti SC"/>
-          <w:sz w:val="21"/>
-          <w:lang w:val="en-US" w:eastAsia="zh-CN"/>
-        </w:rPr>
-      </w:pPr>
-    </w:p>
-    <w:p>
-      <w:pPr>
-        <w:rPr>
-          <w:rFonts w:hint="default" w:ascii="Times New Roman" w:hAnsi="Times New Roman" w:eastAsia="Songti SC"/>
-          <w:sz w:val="21"/>
-          <w:lang w:val="en-US" w:eastAsia="zh-CN"/>
-        </w:rPr>
-      </w:pPr>
-      <w:r>
-        <w:rPr>
-          <w:rFonts w:hint="default" w:ascii="Times New Roman" w:hAnsi="Times New Roman" w:eastAsia="Songti SC"/>
-          <w:sz w:val="21"/>
-          <w:lang w:val="en-US" w:eastAsia="zh-CN"/>
-        </w:rPr>
-        <w:t>JOC &amp; YIHC</w:t>
-      </w:r>
-    </w:p>
-    <w:p>
-      <w:pPr>
-        <w:numPr>
-          <w:ilvl w:val="0"/>
-          <w:numId w:val="1"/>
-        </w:numPr>
-        <w:ind w:left="420" w:leftChars="0" w:hanging="420" w:firstLineChars="0"/>
-        <w:rPr>
-          <w:rFonts w:hint="default" w:ascii="Times New Roman" w:hAnsi="Times New Roman" w:eastAsia="Songti SC"/>
-          <w:sz w:val="21"/>
-          <w:lang w:val="en-US" w:eastAsia="zh-CN"/>
-        </w:rPr>
-      </w:pPr>
-      <w:r>
-        <w:rPr>
-          <w:rFonts w:hint="default" w:ascii="Times New Roman" w:hAnsi="Times New Roman" w:eastAsia="Songti SC"/>
-          <w:color w:val="0000FF"/>
-          <w:sz w:val="21"/>
-          <w:lang w:val="en-US" w:eastAsia="zh-CN"/>
-        </w:rPr>
-        <w:t>About</w:t>
-      </w:r>
-    </w:p>
-    <w:p>
-      <w:pPr>
-        <w:numPr>
-          <w:ilvl w:val="0"/>
-          <w:numId w:val="1"/>
-        </w:numPr>
-        <w:ind w:left="420" w:leftChars="0" w:hanging="420" w:firstLineChars="0"/>
-        <w:rPr>
-          <w:rFonts w:hint="default" w:ascii="Times New Roman" w:hAnsi="Times New Roman" w:eastAsia="Songti SC"/>
-          <w:sz w:val="21"/>
-          <w:lang w:val="en-US" w:eastAsia="zh-CN"/>
-        </w:rPr>
-      </w:pPr>
-      <w:r>
-        <w:rPr>
-          <w:rFonts w:hint="default" w:ascii="Times New Roman" w:hAnsi="Times New Roman" w:eastAsia="Songti SC"/>
-          <w:sz w:val="21"/>
-          <w:lang w:val="en-US" w:eastAsia="zh-CN"/>
-        </w:rPr>
-        <w:t>2021 JOC 50</w:t>
-      </w:r>
-      <w:r>
-        <w:rPr>
-          <w:rFonts w:hint="default" w:ascii="Times New Roman" w:hAnsi="Times New Roman" w:eastAsia="Songti SC"/>
-          <w:sz w:val="21"/>
-          <w:vertAlign w:val="superscript"/>
-          <w:lang w:val="en-US" w:eastAsia="zh-CN"/>
-        </w:rPr>
-        <w:t>th</w:t>
-      </w:r>
-      <w:r>
-        <w:rPr>
-          <w:rFonts w:hint="default" w:ascii="Times New Roman" w:hAnsi="Times New Roman" w:eastAsia="Songti SC"/>
-          <w:sz w:val="21"/>
-          <w:lang w:val="en-US" w:eastAsia="zh-CN"/>
-        </w:rPr>
-        <w:t xml:space="preserve"> Aniversary</w:t>
-      </w:r>
-    </w:p>
-    <w:p>
-      <w:pPr>
-        <w:numPr>
-          <w:ilvl w:val="0"/>
-          <w:numId w:val="1"/>
-        </w:numPr>
-        <w:ind w:left="420" w:leftChars="0" w:hanging="420" w:firstLineChars="0"/>
-        <w:rPr>
-          <w:rFonts w:hint="default" w:ascii="Times New Roman" w:hAnsi="Times New Roman" w:eastAsia="Songti SC"/>
-          <w:sz w:val="21"/>
-          <w:lang w:val="en-US" w:eastAsia="zh-CN"/>
-        </w:rPr>
-      </w:pPr>
-      <w:r>
-        <w:rPr>
-          <w:rFonts w:hint="default" w:ascii="Times New Roman" w:hAnsi="Times New Roman" w:eastAsia="Songti SC"/>
-          <w:sz w:val="21"/>
-          <w:lang w:val="en-US" w:eastAsia="zh-CN"/>
-        </w:rPr>
-        <w:t>2016 IJOC</w:t>
-      </w:r>
-    </w:p>
-    <w:p>
-      <w:pPr>
-        <w:numPr>
-          <w:ilvl w:val="0"/>
-          <w:numId w:val="1"/>
-        </w:numPr>
-        <w:ind w:left="420" w:leftChars="0" w:hanging="420" w:firstLineChars="0"/>
-        <w:rPr>
-          <w:rFonts w:hint="default" w:ascii="Times New Roman" w:hAnsi="Times New Roman" w:eastAsia="Songti SC"/>
-          <w:sz w:val="21"/>
-          <w:lang w:val="en-US" w:eastAsia="zh-CN"/>
-        </w:rPr>
-      </w:pPr>
-      <w:r>
-        <w:rPr>
-          <w:rFonts w:hint="default" w:ascii="Times New Roman" w:hAnsi="Times New Roman" w:eastAsia="Songti SC"/>
-          <w:sz w:val="21"/>
-          <w:lang w:val="en-US" w:eastAsia="zh-CN"/>
-        </w:rPr>
-        <w:t>2022 YIHC</w:t>
-      </w:r>
-    </w:p>
-    <w:p>
-      <w:pPr>
-        <w:numPr>
-          <w:ilvl w:val="0"/>
-          <w:numId w:val="1"/>
-        </w:numPr>
-        <w:ind w:left="420" w:leftChars="0" w:hanging="420" w:firstLineChars="0"/>
-        <w:rPr>
-          <w:rFonts w:hint="default" w:ascii="Times New Roman" w:hAnsi="Times New Roman" w:eastAsia="Songti SC"/>
-          <w:sz w:val="21"/>
-          <w:lang w:val="en-US" w:eastAsia="zh-CN"/>
-        </w:rPr>
-      </w:pPr>
-      <w:r>
-        <w:rPr>
-          <w:rFonts w:hint="default" w:ascii="Times New Roman" w:hAnsi="Times New Roman" w:eastAsia="Songti SC"/>
-          <w:sz w:val="21"/>
-          <w:lang w:val="en-US" w:eastAsia="zh-CN"/>
-        </w:rPr>
-        <w:t>2020 YIHC</w:t>
-      </w:r>
-    </w:p>
-    <w:p>
-      <w:pPr>
-        <w:numPr>
-          <w:ilvl w:val="0"/>
-          <w:numId w:val="1"/>
-        </w:numPr>
-        <w:ind w:left="420" w:leftChars="0" w:hanging="420" w:firstLineChars="0"/>
-        <w:rPr>
-          <w:rFonts w:hint="default" w:ascii="Times New Roman" w:hAnsi="Times New Roman" w:eastAsia="Songti SC"/>
-          <w:sz w:val="21"/>
-          <w:lang w:val="en-US" w:eastAsia="zh-CN"/>
-        </w:rPr>
-      </w:pPr>
-      <w:r>
-        <w:rPr>
-          <w:rFonts w:hint="default" w:ascii="Times New Roman" w:hAnsi="Times New Roman" w:eastAsia="Songti SC"/>
-          <w:sz w:val="21"/>
-          <w:lang w:val="en-US" w:eastAsia="zh-CN"/>
-        </w:rPr>
-        <w:t>JOC Recording sessions</w:t>
-      </w:r>
-    </w:p>
-    <w:p>
-      <w:pPr>
-        <w:numPr>
-          <w:ilvl w:val="0"/>
-          <w:numId w:val="1"/>
-        </w:numPr>
-        <w:ind w:left="420" w:leftChars="0" w:hanging="420" w:firstLineChars="0"/>
-        <w:rPr>
-          <w:rFonts w:hint="default" w:ascii="Times New Roman" w:hAnsi="Times New Roman" w:eastAsia="Songti SC"/>
-          <w:sz w:val="21"/>
-          <w:lang w:val="en-US" w:eastAsia="zh-CN"/>
-        </w:rPr>
-      </w:pPr>
-      <w:r>
-        <w:rPr>
-          <w:rFonts w:hint="default" w:ascii="Times New Roman" w:hAnsi="Times New Roman" w:eastAsia="Songti SC"/>
-          <w:sz w:val="21"/>
-          <w:lang w:val="en-US" w:eastAsia="zh-CN"/>
-        </w:rPr>
-        <w:t>2015-2022 National JOC</w:t>
-      </w:r>
-    </w:p>
-    <w:p>
-      <w:pPr>
-        <w:rPr>
-          <w:rFonts w:hint="default" w:ascii="Times New Roman" w:hAnsi="Times New Roman" w:eastAsia="Songti SC"/>
-          <w:sz w:val="21"/>
-          <w:lang w:val="en-US" w:eastAsia="zh-CN"/>
-        </w:rPr>
-      </w:pPr>
-    </w:p>
-    <w:p>
-      <w:pPr>
-        <w:rPr>
-          <w:rFonts w:hint="default" w:ascii="Times New Roman" w:hAnsi="Times New Roman" w:eastAsia="Songti SC"/>
-          <w:sz w:val="21"/>
-          <w:lang w:val="en-US" w:eastAsia="zh-CN"/>
-        </w:rPr>
-      </w:pPr>
-      <w:r>
-        <w:rPr>
-          <w:rFonts w:hint="default" w:ascii="Times New Roman" w:hAnsi="Times New Roman" w:eastAsia="Songti SC"/>
-          <w:sz w:val="21"/>
-          <w:lang w:val="en-US" w:eastAsia="zh-CN"/>
-        </w:rPr>
-        <w:t>Grades</w:t>
-      </w:r>
-    </w:p>
-    <w:p>
-      <w:pPr>
-        <w:numPr>
-          <w:ilvl w:val="0"/>
-          <w:numId w:val="1"/>
-        </w:numPr>
-        <w:ind w:left="420" w:leftChars="0" w:hanging="420" w:firstLineChars="0"/>
-        <w:rPr>
-          <w:rFonts w:hint="default" w:ascii="Times New Roman" w:hAnsi="Times New Roman" w:eastAsia="Songti SC"/>
-          <w:sz w:val="21"/>
-          <w:lang w:val="en-US" w:eastAsia="zh-CN"/>
-        </w:rPr>
-      </w:pPr>
-      <w:r>
-        <w:rPr>
-          <w:rFonts w:hint="default" w:ascii="Times New Roman" w:hAnsi="Times New Roman" w:eastAsia="Songti SC"/>
-          <w:color w:val="0000FF"/>
-          <w:sz w:val="21"/>
-          <w:lang w:val="en-US" w:eastAsia="zh-CN"/>
-        </w:rPr>
-        <w:t>About</w:t>
-      </w:r>
-    </w:p>
-    <w:p>
-      <w:pPr>
-        <w:numPr>
-          <w:ilvl w:val="0"/>
-          <w:numId w:val="1"/>
-        </w:numPr>
-        <w:ind w:left="420" w:leftChars="0" w:hanging="420" w:firstLineChars="0"/>
-        <w:rPr>
-          <w:rFonts w:hint="default" w:ascii="Times New Roman" w:hAnsi="Times New Roman" w:eastAsia="Songti SC"/>
-          <w:sz w:val="21"/>
-          <w:lang w:val="en-US" w:eastAsia="zh-CN"/>
-        </w:rPr>
-      </w:pPr>
-      <w:r>
-        <w:rPr>
-          <w:rFonts w:hint="default" w:ascii="Times New Roman" w:hAnsi="Times New Roman" w:eastAsia="Songti SC"/>
-          <w:sz w:val="21"/>
-          <w:lang w:val="en-US" w:eastAsia="zh-CN"/>
-        </w:rPr>
-        <w:t xml:space="preserve">Fundamental </w:t>
-      </w:r>
-    </w:p>
-    <w:p>
-      <w:pPr>
-        <w:numPr>
-          <w:ilvl w:val="0"/>
-          <w:numId w:val="1"/>
-        </w:numPr>
-        <w:ind w:left="420" w:leftChars="0" w:hanging="420" w:firstLineChars="0"/>
-        <w:rPr>
-          <w:rFonts w:hint="default" w:ascii="Times New Roman" w:hAnsi="Times New Roman" w:eastAsia="Songti SC"/>
-          <w:sz w:val="21"/>
-          <w:lang w:val="en-US" w:eastAsia="zh-CN"/>
-        </w:rPr>
-      </w:pPr>
-      <w:r>
-        <w:rPr>
-          <w:rFonts w:hint="default" w:ascii="Times New Roman" w:hAnsi="Times New Roman" w:eastAsia="Songti SC"/>
-          <w:sz w:val="21"/>
-          <w:lang w:val="en-US" w:eastAsia="zh-CN"/>
-        </w:rPr>
-        <w:t>Electone Performance</w:t>
-      </w:r>
-    </w:p>
-    <w:p>
-      <w:pPr>
-        <w:widowControl w:val="0"/>
-        <w:numPr>
-          <w:ilvl w:val="0"/>
-          <w:numId w:val="0"/>
-        </w:numPr>
-        <w:jc w:val="both"/>
-        <w:rPr>
-          <w:rFonts w:hint="default" w:ascii="Times New Roman" w:hAnsi="Times New Roman" w:eastAsia="Songti SC"/>
-          <w:sz w:val="21"/>
-          <w:lang w:val="en-US" w:eastAsia="zh-CN"/>
-        </w:rPr>
-      </w:pPr>
-    </w:p>
-    <w:p>
-      <w:pPr>
-        <w:widowControl w:val="0"/>
-        <w:numPr>
-          <w:ilvl w:val="0"/>
-          <w:numId w:val="0"/>
-        </w:numPr>
-        <w:jc w:val="both"/>
-        <w:rPr>
-          <w:rFonts w:hint="default" w:ascii="Times New Roman" w:hAnsi="Times New Roman" w:eastAsia="Songti SC"/>
-          <w:sz w:val="21"/>
-          <w:lang w:val="en-US" w:eastAsia="zh-CN"/>
-        </w:rPr>
-      </w:pPr>
-      <w:r>
-        <w:rPr>
-          <w:rFonts w:hint="default" w:ascii="Times New Roman" w:hAnsi="Times New Roman" w:eastAsia="Songti SC"/>
-          <w:sz w:val="21"/>
-          <w:lang w:val="en-US" w:eastAsia="zh-CN"/>
-        </w:rPr>
-        <w:t>Festival and Competition</w:t>
-      </w:r>
-    </w:p>
-    <w:p>
-      <w:pPr>
-        <w:numPr>
-          <w:ilvl w:val="0"/>
-          <w:numId w:val="1"/>
-        </w:numPr>
-        <w:ind w:left="420" w:leftChars="0" w:hanging="420" w:firstLineChars="0"/>
-        <w:rPr>
-          <w:rFonts w:hint="default" w:ascii="Times New Roman" w:hAnsi="Times New Roman" w:eastAsia="Songti SC"/>
-          <w:sz w:val="21"/>
-          <w:lang w:val="en-US" w:eastAsia="zh-CN"/>
-        </w:rPr>
-      </w:pPr>
-      <w:r>
-        <w:rPr>
-          <w:rFonts w:hint="default" w:ascii="Times New Roman" w:hAnsi="Times New Roman" w:eastAsia="Songti SC"/>
-          <w:color w:val="0000FF"/>
-          <w:sz w:val="21"/>
-          <w:lang w:val="en-US" w:eastAsia="zh-CN"/>
-        </w:rPr>
-        <w:t>About</w:t>
-      </w:r>
-    </w:p>
-    <w:p>
-      <w:pPr>
-        <w:widowControl w:val="0"/>
-        <w:numPr>
-          <w:ilvl w:val="0"/>
-          <w:numId w:val="1"/>
-        </w:numPr>
-        <w:ind w:left="420" w:leftChars="0" w:hanging="420" w:firstLineChars="0"/>
-        <w:jc w:val="both"/>
-        <w:rPr>
-          <w:rFonts w:hint="default" w:ascii="Times New Roman" w:hAnsi="Times New Roman" w:eastAsia="Songti SC"/>
-          <w:sz w:val="21"/>
-          <w:lang w:val="en-US" w:eastAsia="zh-CN"/>
-        </w:rPr>
-      </w:pPr>
-      <w:r>
-        <w:rPr>
-          <w:rFonts w:hint="default" w:ascii="Times New Roman" w:hAnsi="Times New Roman" w:eastAsia="Songti SC"/>
-          <w:sz w:val="21"/>
-          <w:lang w:val="en-US" w:eastAsia="zh-CN"/>
-        </w:rPr>
-        <w:t>2023YEF</w:t>
-      </w:r>
-    </w:p>
-    <w:p>
-      <w:pPr>
-        <w:widowControl w:val="0"/>
-        <w:numPr>
-          <w:ilvl w:val="0"/>
-          <w:numId w:val="1"/>
-        </w:numPr>
-        <w:ind w:left="420" w:leftChars="0" w:hanging="420" w:firstLineChars="0"/>
-        <w:jc w:val="both"/>
-        <w:rPr>
-          <w:rFonts w:hint="default" w:ascii="Times New Roman" w:hAnsi="Times New Roman" w:eastAsia="Songti SC"/>
-          <w:sz w:val="21"/>
-          <w:lang w:val="en-US" w:eastAsia="zh-CN"/>
-        </w:rPr>
-      </w:pPr>
-      <w:r>
-        <w:rPr>
-          <w:rFonts w:hint="default" w:ascii="Times New Roman" w:hAnsi="Times New Roman" w:eastAsia="Songti SC"/>
-          <w:sz w:val="21"/>
-          <w:lang w:val="en-US" w:eastAsia="zh-CN"/>
-        </w:rPr>
-        <w:t>2017APEF</w:t>
-      </w:r>
-    </w:p>
-    <w:p>
-      <w:pPr>
-        <w:widowControl w:val="0"/>
-        <w:numPr>
-          <w:ilvl w:val="0"/>
-          <w:numId w:val="1"/>
-        </w:numPr>
-        <w:ind w:left="420" w:leftChars="0" w:hanging="420" w:firstLineChars="0"/>
-        <w:jc w:val="both"/>
-        <w:rPr>
-          <w:rFonts w:hint="default" w:ascii="Times New Roman" w:hAnsi="Times New Roman" w:eastAsia="Songti SC"/>
-          <w:sz w:val="21"/>
-          <w:lang w:val="en-US" w:eastAsia="zh-CN"/>
-        </w:rPr>
-      </w:pPr>
-      <w:r>
-        <w:rPr>
-          <w:rFonts w:hint="default" w:ascii="Times New Roman" w:hAnsi="Times New Roman" w:eastAsia="Songti SC"/>
-          <w:sz w:val="21"/>
-          <w:lang w:val="en-US" w:eastAsia="zh-CN"/>
-        </w:rPr>
-        <w:t>2017EKB</w:t>
-      </w:r>
-    </w:p>
-    <w:p>
-      <w:pPr>
-        <w:widowControl w:val="0"/>
-        <w:numPr>
-          <w:ilvl w:val="0"/>
-          <w:numId w:val="1"/>
-        </w:numPr>
-        <w:ind w:left="420" w:leftChars="0" w:hanging="420" w:firstLineChars="0"/>
-        <w:jc w:val="both"/>
-        <w:rPr>
-          <w:rFonts w:hint="default" w:ascii="Times New Roman" w:hAnsi="Times New Roman" w:eastAsia="Songti SC"/>
-          <w:sz w:val="21"/>
-          <w:lang w:val="en-US" w:eastAsia="zh-CN"/>
-        </w:rPr>
-      </w:pPr>
-      <w:r>
-        <w:rPr>
-          <w:rFonts w:hint="default" w:ascii="Times New Roman" w:hAnsi="Times New Roman" w:eastAsia="Songti SC"/>
-          <w:sz w:val="21"/>
-          <w:lang w:val="en-US" w:eastAsia="zh-CN"/>
-        </w:rPr>
-        <w:t>2019EKB</w:t>
-      </w:r>
-    </w:p>
-    <w:p>
-      <w:pPr>
-        <w:widowControl w:val="0"/>
-        <w:numPr>
-          <w:ilvl w:val="0"/>
-          <w:numId w:val="1"/>
-        </w:numPr>
-        <w:ind w:left="420" w:leftChars="0" w:hanging="420" w:firstLineChars="0"/>
-        <w:jc w:val="both"/>
-        <w:rPr>
-          <w:rFonts w:hint="default" w:ascii="Times New Roman" w:hAnsi="Times New Roman" w:eastAsia="Songti SC"/>
-          <w:sz w:val="21"/>
-          <w:lang w:val="en-US" w:eastAsia="zh-CN"/>
-        </w:rPr>
-      </w:pPr>
-      <w:r>
-        <w:rPr>
-          <w:rFonts w:hint="default" w:ascii="Times New Roman" w:hAnsi="Times New Roman" w:eastAsia="Songti SC"/>
-          <w:sz w:val="21"/>
-          <w:lang w:val="en-US" w:eastAsia="zh-CN"/>
-        </w:rPr>
-        <w:t>2024YEF</w:t>
-      </w:r>
-    </w:p>
-    <w:p>
-      <w:pPr>
-        <w:widowControl w:val="0"/>
-        <w:numPr>
-          <w:ilvl w:val="0"/>
-          <w:numId w:val="0"/>
-        </w:numPr>
-        <w:jc w:val="both"/>
-        <w:rPr>
-          <w:rFonts w:hint="default" w:ascii="Times New Roman" w:hAnsi="Times New Roman" w:eastAsia="Songti SC"/>
-          <w:sz w:val="21"/>
-          <w:lang w:val="en-US" w:eastAsia="zh-CN"/>
-        </w:rPr>
-      </w:pPr>
-    </w:p>
-    <w:p>
-      <w:pPr>
-        <w:widowControl w:val="0"/>
-        <w:numPr>
-          <w:ilvl w:val="0"/>
-          <w:numId w:val="0"/>
-        </w:numPr>
-        <w:jc w:val="both"/>
-        <w:rPr>
-          <w:rFonts w:hint="eastAsia" w:ascii="Times New Roman" w:hAnsi="Times New Roman" w:eastAsia="Songti SC"/>
-          <w:sz w:val="21"/>
-          <w:lang w:val="en-US" w:eastAsia="zh-CN"/>
-        </w:rPr>
-      </w:pPr>
-      <w:r>
-        <w:rPr>
-          <w:rFonts w:hint="eastAsia" w:ascii="Times New Roman" w:hAnsi="Times New Roman" w:eastAsia="Songti SC"/>
-          <w:sz w:val="21"/>
-          <w:lang w:val="en-US" w:eastAsia="zh-CN"/>
-        </w:rPr>
-        <w:t>5. Work</w:t>
-      </w:r>
-    </w:p>
-    <w:p>
-      <w:pPr>
-        <w:widowControl w:val="0"/>
-        <w:numPr>
-          <w:ilvl w:val="0"/>
-          <w:numId w:val="0"/>
-        </w:numPr>
-        <w:jc w:val="both"/>
-        <w:rPr>
-          <w:rFonts w:hint="eastAsia" w:ascii="Times New Roman" w:hAnsi="Times New Roman" w:eastAsia="Songti SC"/>
-          <w:sz w:val="21"/>
-          <w:lang w:val="en-US" w:eastAsia="zh-CN"/>
-        </w:rPr>
-      </w:pPr>
-    </w:p>
-    <w:p>
-      <w:pPr>
-        <w:widowControl w:val="0"/>
-        <w:numPr>
-          <w:ilvl w:val="0"/>
-          <w:numId w:val="0"/>
-        </w:numPr>
-        <w:jc w:val="both"/>
-        <w:rPr>
-          <w:rFonts w:hint="eastAsia" w:ascii="Times New Roman" w:hAnsi="Times New Roman" w:eastAsia="Songti SC"/>
-          <w:sz w:val="21"/>
-          <w:lang w:val="en-US" w:eastAsia="zh-CN"/>
-        </w:rPr>
-      </w:pPr>
-    </w:p>
-    <w:p>
-      <w:pPr>
-        <w:widowControl w:val="0"/>
-        <w:numPr>
-          <w:ilvl w:val="0"/>
-          <w:numId w:val="0"/>
-        </w:numPr>
-        <w:jc w:val="both"/>
-        <w:rPr>
-          <w:rFonts w:hint="default" w:ascii="Times New Roman" w:hAnsi="Times New Roman" w:eastAsia="Songti SC"/>
-          <w:sz w:val="21"/>
-          <w:lang w:val="en-US" w:eastAsia="zh-CN"/>
-        </w:rPr>
-      </w:pPr>
-      <w:r>
-        <w:rPr>
-          <w:rFonts w:hint="default" w:ascii="Times New Roman" w:hAnsi="Times New Roman" w:eastAsia="Songti SC"/>
-          <w:sz w:val="21"/>
-          <w:lang w:val="en-US" w:eastAsia="zh-CN"/>
-        </w:rPr>
-        <w:t>6. About me</w:t>
-      </w:r>
-    </w:p>
-    <w:p>
-      <w:pPr>
-        <w:widowControl w:val="0"/>
-        <w:numPr>
-          <w:ilvl w:val="0"/>
-          <w:numId w:val="0"/>
-        </w:numPr>
-        <w:jc w:val="both"/>
-        <w:rPr>
-          <w:rFonts w:hint="default" w:ascii="Times New Roman" w:hAnsi="Times New Roman" w:eastAsia="Songti SC"/>
-          <w:sz w:val="21"/>
-          <w:lang w:val="en-US" w:eastAsia="zh-CN"/>
-        </w:rPr>
-      </w:pPr>
-    </w:p>
-    <w:p>
-      <w:pPr>
-        <w:widowControl w:val="0"/>
-        <w:numPr>
-          <w:ilvl w:val="0"/>
-          <w:numId w:val="0"/>
-        </w:numPr>
-        <w:jc w:val="both"/>
-        <w:rPr>
-          <w:rFonts w:hint="default" w:ascii="Times New Roman" w:hAnsi="Times New Roman" w:eastAsia="Songti SC"/>
-          <w:sz w:val="21"/>
-          <w:lang w:val="en-US" w:eastAsia="zh-CN"/>
-        </w:rPr>
-      </w:pPr>
-    </w:p>
-    <w:p>
-      <w:pPr>
-        <w:widowControl w:val="0"/>
-        <w:numPr>
-          <w:ilvl w:val="0"/>
-          <w:numId w:val="0"/>
-        </w:numPr>
-        <w:jc w:val="both"/>
-        <w:rPr>
-          <w:rFonts w:hint="default" w:ascii="Times New Roman" w:hAnsi="Times New Roman" w:eastAsia="Songti SC"/>
-          <w:sz w:val="21"/>
-          <w:lang w:val="en-US" w:eastAsia="zh-CN"/>
-        </w:rPr>
-      </w:pPr>
-    </w:p>
-    <w:p>
-      <w:pPr>
-        <w:widowControl w:val="0"/>
-        <w:numPr>
-          <w:ilvl w:val="0"/>
-          <w:numId w:val="0"/>
-        </w:numPr>
-        <w:jc w:val="both"/>
-        <w:rPr>
-          <w:rFonts w:hint="default" w:ascii="Times New Roman" w:hAnsi="Times New Roman" w:eastAsia="Songti SC"/>
-          <w:sz w:val="21"/>
-          <w:lang w:val="en-US" w:eastAsia="zh-CN"/>
-        </w:rPr>
-      </w:pPr>
+        <w:t>5. Resume界面。详细介绍个人。</w:t>
+      </w:r>
       <w:bookmarkStart w:id="0" w:name="_GoBack"/>
       <w:bookmarkEnd w:id="0"/>
+      <w:r>
+        <w:rPr>
+          <w:rFonts w:hint="eastAsia" w:ascii="Times New Roman" w:hAnsi="Times New Roman" w:eastAsia="Songti SC"/>
+          <w:b/>
+          <w:bCs/>
+          <w:color w:val="7030A0"/>
+          <w:sz w:val="21"/>
+          <w:lang w:val="en-US" w:eastAsia="zh-CN"/>
+        </w:rPr>
+        <w:t>包含Certification / Honor--列举所有奖项 / 荣誉，含金量倒序</w:t>
+      </w:r>
+    </w:p>
+    <w:p>
+      <w:pPr>
+        <w:rPr>
+          <w:rFonts w:hint="eastAsia" w:ascii="Times New Roman" w:hAnsi="Times New Roman" w:eastAsia="Songti SC"/>
+          <w:sz w:val="21"/>
+          <w:lang w:val="en-US" w:eastAsia="zh-CN"/>
+        </w:rPr>
+      </w:pPr>
+    </w:p>
+    <w:p>
+      <w:pPr>
+        <w:rPr>
+          <w:rFonts w:hint="default" w:ascii="Times New Roman" w:hAnsi="Times New Roman" w:eastAsia="Songti SC"/>
+          <w:sz w:val="21"/>
+          <w:lang w:val="en-US" w:eastAsia="zh-CN"/>
+        </w:rPr>
+      </w:pPr>
+      <w:r>
+        <w:rPr>
+          <w:rFonts w:hint="eastAsia" w:ascii="Times New Roman" w:hAnsi="Times New Roman" w:eastAsia="Songti SC"/>
+          <w:sz w:val="21"/>
+          <w:lang w:val="en-US" w:eastAsia="zh-CN"/>
+        </w:rPr>
+        <w:t>内容：</w:t>
+      </w:r>
+    </w:p>
+    <w:p>
+      <w:pPr>
+        <w:rPr>
+          <w:rFonts w:hint="eastAsia" w:ascii="Times New Roman" w:hAnsi="Times New Roman" w:eastAsia="Songti SC"/>
+          <w:sz w:val="21"/>
+          <w:lang w:val="en-US" w:eastAsia="zh-CN"/>
+        </w:rPr>
+      </w:pPr>
+      <w:r>
+        <w:rPr>
+          <w:rFonts w:hint="eastAsia" w:ascii="Times New Roman" w:hAnsi="Times New Roman" w:eastAsia="Songti SC"/>
+          <w:sz w:val="21"/>
+          <w:lang w:val="en-US" w:eastAsia="zh-CN"/>
+        </w:rPr>
+        <w:t>放置重要的国际奖状 / 比赛奖状 / 考级证书</w:t>
+      </w:r>
+    </w:p>
+    <w:p>
+      <w:pPr>
+        <w:rPr>
+          <w:rFonts w:hint="eastAsia" w:ascii="Times New Roman" w:hAnsi="Times New Roman" w:eastAsia="Songti SC"/>
+          <w:sz w:val="21"/>
+          <w:lang w:val="en-US" w:eastAsia="zh-CN"/>
+        </w:rPr>
+      </w:pPr>
+    </w:p>
+    <w:p>
+      <w:pPr>
+        <w:rPr>
+          <w:rFonts w:hint="default" w:ascii="Times New Roman" w:hAnsi="Times New Roman" w:eastAsia="Songti SC"/>
+          <w:sz w:val="21"/>
+          <w:lang w:val="en-US" w:eastAsia="zh-CN"/>
+        </w:rPr>
+      </w:pPr>
+      <w:r>
+        <w:rPr>
+          <w:rFonts w:hint="default" w:ascii="Times New Roman" w:hAnsi="Times New Roman" w:eastAsia="Songti SC"/>
+          <w:sz w:val="21"/>
+          <w:lang w:val="en-US" w:eastAsia="zh-CN"/>
+        </w:rPr>
+        <w:t>JOC &amp; YIHC</w:t>
+      </w:r>
+    </w:p>
+    <w:p>
+      <w:pPr>
+        <w:numPr>
+          <w:ilvl w:val="0"/>
+          <w:numId w:val="1"/>
+        </w:numPr>
+        <w:ind w:left="420" w:leftChars="0" w:hanging="420" w:firstLineChars="0"/>
+        <w:rPr>
+          <w:rFonts w:hint="default" w:ascii="Times New Roman" w:hAnsi="Times New Roman" w:eastAsia="Songti SC"/>
+          <w:sz w:val="21"/>
+          <w:lang w:val="en-US" w:eastAsia="zh-CN"/>
+        </w:rPr>
+      </w:pPr>
+      <w:r>
+        <w:rPr>
+          <w:rFonts w:hint="default" w:ascii="Times New Roman" w:hAnsi="Times New Roman" w:eastAsia="Songti SC"/>
+          <w:color w:val="0000FF"/>
+          <w:sz w:val="21"/>
+          <w:lang w:val="en-US" w:eastAsia="zh-CN"/>
+        </w:rPr>
+        <w:t>About</w:t>
+      </w:r>
+    </w:p>
+    <w:p>
+      <w:pPr>
+        <w:numPr>
+          <w:ilvl w:val="0"/>
+          <w:numId w:val="1"/>
+        </w:numPr>
+        <w:ind w:left="420" w:leftChars="0" w:hanging="420" w:firstLineChars="0"/>
+        <w:rPr>
+          <w:rFonts w:hint="default" w:ascii="Times New Roman" w:hAnsi="Times New Roman" w:eastAsia="Songti SC"/>
+          <w:sz w:val="21"/>
+          <w:lang w:val="en-US" w:eastAsia="zh-CN"/>
+        </w:rPr>
+      </w:pPr>
+      <w:r>
+        <w:rPr>
+          <w:rFonts w:hint="default" w:ascii="Times New Roman" w:hAnsi="Times New Roman" w:eastAsia="Songti SC"/>
+          <w:sz w:val="21"/>
+          <w:lang w:val="en-US" w:eastAsia="zh-CN"/>
+        </w:rPr>
+        <w:t>2021 JOC 50</w:t>
+      </w:r>
+      <w:r>
+        <w:rPr>
+          <w:rFonts w:hint="default" w:ascii="Times New Roman" w:hAnsi="Times New Roman" w:eastAsia="Songti SC"/>
+          <w:sz w:val="21"/>
+          <w:vertAlign w:val="superscript"/>
+          <w:lang w:val="en-US" w:eastAsia="zh-CN"/>
+        </w:rPr>
+        <w:t>th</w:t>
+      </w:r>
+      <w:r>
+        <w:rPr>
+          <w:rFonts w:hint="default" w:ascii="Times New Roman" w:hAnsi="Times New Roman" w:eastAsia="Songti SC"/>
+          <w:sz w:val="21"/>
+          <w:lang w:val="en-US" w:eastAsia="zh-CN"/>
+        </w:rPr>
+        <w:t xml:space="preserve"> Aniversary</w:t>
+      </w:r>
+    </w:p>
+    <w:p>
+      <w:pPr>
+        <w:numPr>
+          <w:ilvl w:val="0"/>
+          <w:numId w:val="1"/>
+        </w:numPr>
+        <w:ind w:left="420" w:leftChars="0" w:hanging="420" w:firstLineChars="0"/>
+        <w:rPr>
+          <w:rFonts w:hint="default" w:ascii="Times New Roman" w:hAnsi="Times New Roman" w:eastAsia="Songti SC"/>
+          <w:sz w:val="21"/>
+          <w:lang w:val="en-US" w:eastAsia="zh-CN"/>
+        </w:rPr>
+      </w:pPr>
+      <w:r>
+        <w:rPr>
+          <w:rFonts w:hint="default" w:ascii="Times New Roman" w:hAnsi="Times New Roman" w:eastAsia="Songti SC"/>
+          <w:sz w:val="21"/>
+          <w:lang w:val="en-US" w:eastAsia="zh-CN"/>
+        </w:rPr>
+        <w:t>2016 IJOC</w:t>
+      </w:r>
+    </w:p>
+    <w:p>
+      <w:pPr>
+        <w:numPr>
+          <w:ilvl w:val="0"/>
+          <w:numId w:val="1"/>
+        </w:numPr>
+        <w:ind w:left="420" w:leftChars="0" w:hanging="420" w:firstLineChars="0"/>
+        <w:rPr>
+          <w:rFonts w:hint="default" w:ascii="Times New Roman" w:hAnsi="Times New Roman" w:eastAsia="Songti SC"/>
+          <w:sz w:val="21"/>
+          <w:lang w:val="en-US" w:eastAsia="zh-CN"/>
+        </w:rPr>
+      </w:pPr>
+      <w:r>
+        <w:rPr>
+          <w:rFonts w:hint="default" w:ascii="Times New Roman" w:hAnsi="Times New Roman" w:eastAsia="Songti SC"/>
+          <w:sz w:val="21"/>
+          <w:lang w:val="en-US" w:eastAsia="zh-CN"/>
+        </w:rPr>
+        <w:t>2022 YIHC</w:t>
+      </w:r>
+    </w:p>
+    <w:p>
+      <w:pPr>
+        <w:numPr>
+          <w:ilvl w:val="0"/>
+          <w:numId w:val="1"/>
+        </w:numPr>
+        <w:ind w:left="420" w:leftChars="0" w:hanging="420" w:firstLineChars="0"/>
+        <w:rPr>
+          <w:rFonts w:hint="default" w:ascii="Times New Roman" w:hAnsi="Times New Roman" w:eastAsia="Songti SC"/>
+          <w:sz w:val="21"/>
+          <w:lang w:val="en-US" w:eastAsia="zh-CN"/>
+        </w:rPr>
+      </w:pPr>
+      <w:r>
+        <w:rPr>
+          <w:rFonts w:hint="default" w:ascii="Times New Roman" w:hAnsi="Times New Roman" w:eastAsia="Songti SC"/>
+          <w:sz w:val="21"/>
+          <w:lang w:val="en-US" w:eastAsia="zh-CN"/>
+        </w:rPr>
+        <w:t>2020 YIHC</w:t>
+      </w:r>
+    </w:p>
+    <w:p>
+      <w:pPr>
+        <w:numPr>
+          <w:ilvl w:val="0"/>
+          <w:numId w:val="1"/>
+        </w:numPr>
+        <w:ind w:left="420" w:leftChars="0" w:hanging="420" w:firstLineChars="0"/>
+        <w:rPr>
+          <w:rFonts w:hint="default" w:ascii="Times New Roman" w:hAnsi="Times New Roman" w:eastAsia="Songti SC"/>
+          <w:sz w:val="21"/>
+          <w:lang w:val="en-US" w:eastAsia="zh-CN"/>
+        </w:rPr>
+      </w:pPr>
+      <w:r>
+        <w:rPr>
+          <w:rFonts w:hint="default" w:ascii="Times New Roman" w:hAnsi="Times New Roman" w:eastAsia="Songti SC"/>
+          <w:sz w:val="21"/>
+          <w:lang w:val="en-US" w:eastAsia="zh-CN"/>
+        </w:rPr>
+        <w:t>JOC Recording sessions</w:t>
+      </w:r>
+    </w:p>
+    <w:p>
+      <w:pPr>
+        <w:numPr>
+          <w:ilvl w:val="0"/>
+          <w:numId w:val="1"/>
+        </w:numPr>
+        <w:ind w:left="420" w:leftChars="0" w:hanging="420" w:firstLineChars="0"/>
+        <w:rPr>
+          <w:rFonts w:hint="default" w:ascii="Times New Roman" w:hAnsi="Times New Roman" w:eastAsia="Songti SC"/>
+          <w:sz w:val="21"/>
+          <w:lang w:val="en-US" w:eastAsia="zh-CN"/>
+        </w:rPr>
+      </w:pPr>
+      <w:r>
+        <w:rPr>
+          <w:rFonts w:hint="default" w:ascii="Times New Roman" w:hAnsi="Times New Roman" w:eastAsia="Songti SC"/>
+          <w:sz w:val="21"/>
+          <w:lang w:val="en-US" w:eastAsia="zh-CN"/>
+        </w:rPr>
+        <w:t>2015-2022 National JOC</w:t>
+      </w:r>
+    </w:p>
+    <w:p>
+      <w:pPr>
+        <w:rPr>
+          <w:rFonts w:hint="default" w:ascii="Times New Roman" w:hAnsi="Times New Roman" w:eastAsia="Songti SC"/>
+          <w:sz w:val="21"/>
+          <w:lang w:val="en-US" w:eastAsia="zh-CN"/>
+        </w:rPr>
+      </w:pPr>
+    </w:p>
+    <w:p>
+      <w:pPr>
+        <w:rPr>
+          <w:rFonts w:hint="default" w:ascii="Times New Roman" w:hAnsi="Times New Roman" w:eastAsia="Songti SC"/>
+          <w:sz w:val="21"/>
+          <w:lang w:val="en-US" w:eastAsia="zh-CN"/>
+        </w:rPr>
+      </w:pPr>
+      <w:r>
+        <w:rPr>
+          <w:rFonts w:hint="default" w:ascii="Times New Roman" w:hAnsi="Times New Roman" w:eastAsia="Songti SC"/>
+          <w:sz w:val="21"/>
+          <w:lang w:val="en-US" w:eastAsia="zh-CN"/>
+        </w:rPr>
+        <w:t>Grades</w:t>
+      </w:r>
+    </w:p>
+    <w:p>
+      <w:pPr>
+        <w:numPr>
+          <w:ilvl w:val="0"/>
+          <w:numId w:val="1"/>
+        </w:numPr>
+        <w:ind w:left="420" w:leftChars="0" w:hanging="420" w:firstLineChars="0"/>
+        <w:rPr>
+          <w:rFonts w:hint="default" w:ascii="Times New Roman" w:hAnsi="Times New Roman" w:eastAsia="Songti SC"/>
+          <w:sz w:val="21"/>
+          <w:lang w:val="en-US" w:eastAsia="zh-CN"/>
+        </w:rPr>
+      </w:pPr>
+      <w:r>
+        <w:rPr>
+          <w:rFonts w:hint="default" w:ascii="Times New Roman" w:hAnsi="Times New Roman" w:eastAsia="Songti SC"/>
+          <w:color w:val="0000FF"/>
+          <w:sz w:val="21"/>
+          <w:lang w:val="en-US" w:eastAsia="zh-CN"/>
+        </w:rPr>
+        <w:t>About</w:t>
+      </w:r>
+    </w:p>
+    <w:p>
+      <w:pPr>
+        <w:numPr>
+          <w:ilvl w:val="0"/>
+          <w:numId w:val="1"/>
+        </w:numPr>
+        <w:ind w:left="420" w:leftChars="0" w:hanging="420" w:firstLineChars="0"/>
+        <w:rPr>
+          <w:rFonts w:hint="default" w:ascii="Times New Roman" w:hAnsi="Times New Roman" w:eastAsia="Songti SC"/>
+          <w:sz w:val="21"/>
+          <w:lang w:val="en-US" w:eastAsia="zh-CN"/>
+        </w:rPr>
+      </w:pPr>
+      <w:r>
+        <w:rPr>
+          <w:rFonts w:hint="default" w:ascii="Times New Roman" w:hAnsi="Times New Roman" w:eastAsia="Songti SC"/>
+          <w:sz w:val="21"/>
+          <w:lang w:val="en-US" w:eastAsia="zh-CN"/>
+        </w:rPr>
+        <w:t xml:space="preserve">Fundamental </w:t>
+      </w:r>
+    </w:p>
+    <w:p>
+      <w:pPr>
+        <w:numPr>
+          <w:ilvl w:val="0"/>
+          <w:numId w:val="1"/>
+        </w:numPr>
+        <w:ind w:left="420" w:leftChars="0" w:hanging="420" w:firstLineChars="0"/>
+        <w:rPr>
+          <w:rFonts w:hint="default" w:ascii="Times New Roman" w:hAnsi="Times New Roman" w:eastAsia="Songti SC"/>
+          <w:sz w:val="21"/>
+          <w:lang w:val="en-US" w:eastAsia="zh-CN"/>
+        </w:rPr>
+      </w:pPr>
+      <w:r>
+        <w:rPr>
+          <w:rFonts w:hint="default" w:ascii="Times New Roman" w:hAnsi="Times New Roman" w:eastAsia="Songti SC"/>
+          <w:sz w:val="21"/>
+          <w:lang w:val="en-US" w:eastAsia="zh-CN"/>
+        </w:rPr>
+        <w:t>Electone Performance</w:t>
+      </w:r>
+    </w:p>
+    <w:p>
+      <w:pPr>
+        <w:widowControl w:val="0"/>
+        <w:numPr>
+          <w:ilvl w:val="0"/>
+          <w:numId w:val="0"/>
+        </w:numPr>
+        <w:jc w:val="both"/>
+        <w:rPr>
+          <w:rFonts w:hint="default" w:ascii="Times New Roman" w:hAnsi="Times New Roman" w:eastAsia="Songti SC"/>
+          <w:sz w:val="21"/>
+          <w:lang w:val="en-US" w:eastAsia="zh-CN"/>
+        </w:rPr>
+      </w:pPr>
+    </w:p>
+    <w:p>
+      <w:pPr>
+        <w:widowControl w:val="0"/>
+        <w:numPr>
+          <w:ilvl w:val="0"/>
+          <w:numId w:val="0"/>
+        </w:numPr>
+        <w:jc w:val="both"/>
+        <w:rPr>
+          <w:rFonts w:hint="default" w:ascii="Times New Roman" w:hAnsi="Times New Roman" w:eastAsia="Songti SC"/>
+          <w:sz w:val="21"/>
+          <w:lang w:val="en-US" w:eastAsia="zh-CN"/>
+        </w:rPr>
+      </w:pPr>
+      <w:r>
+        <w:rPr>
+          <w:rFonts w:hint="default" w:ascii="Times New Roman" w:hAnsi="Times New Roman" w:eastAsia="Songti SC"/>
+          <w:sz w:val="21"/>
+          <w:lang w:val="en-US" w:eastAsia="zh-CN"/>
+        </w:rPr>
+        <w:t>Festival and Competition</w:t>
+      </w:r>
+    </w:p>
+    <w:p>
+      <w:pPr>
+        <w:numPr>
+          <w:ilvl w:val="0"/>
+          <w:numId w:val="1"/>
+        </w:numPr>
+        <w:ind w:left="420" w:leftChars="0" w:hanging="420" w:firstLineChars="0"/>
+        <w:rPr>
+          <w:rFonts w:hint="default" w:ascii="Times New Roman" w:hAnsi="Times New Roman" w:eastAsia="Songti SC"/>
+          <w:sz w:val="21"/>
+          <w:lang w:val="en-US" w:eastAsia="zh-CN"/>
+        </w:rPr>
+      </w:pPr>
+      <w:r>
+        <w:rPr>
+          <w:rFonts w:hint="default" w:ascii="Times New Roman" w:hAnsi="Times New Roman" w:eastAsia="Songti SC"/>
+          <w:color w:val="0000FF"/>
+          <w:sz w:val="21"/>
+          <w:lang w:val="en-US" w:eastAsia="zh-CN"/>
+        </w:rPr>
+        <w:t>About</w:t>
+      </w:r>
+    </w:p>
+    <w:p>
+      <w:pPr>
+        <w:widowControl w:val="0"/>
+        <w:numPr>
+          <w:ilvl w:val="0"/>
+          <w:numId w:val="1"/>
+        </w:numPr>
+        <w:ind w:left="420" w:leftChars="0" w:hanging="420" w:firstLineChars="0"/>
+        <w:jc w:val="both"/>
+        <w:rPr>
+          <w:rFonts w:hint="default" w:ascii="Times New Roman" w:hAnsi="Times New Roman" w:eastAsia="Songti SC"/>
+          <w:sz w:val="21"/>
+          <w:lang w:val="en-US" w:eastAsia="zh-CN"/>
+        </w:rPr>
+      </w:pPr>
+      <w:r>
+        <w:rPr>
+          <w:rFonts w:hint="default" w:ascii="Times New Roman" w:hAnsi="Times New Roman" w:eastAsia="Songti SC"/>
+          <w:sz w:val="21"/>
+          <w:lang w:val="en-US" w:eastAsia="zh-CN"/>
+        </w:rPr>
+        <w:t>2023YEF</w:t>
+      </w:r>
+    </w:p>
+    <w:p>
+      <w:pPr>
+        <w:widowControl w:val="0"/>
+        <w:numPr>
+          <w:ilvl w:val="0"/>
+          <w:numId w:val="1"/>
+        </w:numPr>
+        <w:ind w:left="420" w:leftChars="0" w:hanging="420" w:firstLineChars="0"/>
+        <w:jc w:val="both"/>
+        <w:rPr>
+          <w:rFonts w:hint="default" w:ascii="Times New Roman" w:hAnsi="Times New Roman" w:eastAsia="Songti SC"/>
+          <w:sz w:val="21"/>
+          <w:lang w:val="en-US" w:eastAsia="zh-CN"/>
+        </w:rPr>
+      </w:pPr>
+      <w:r>
+        <w:rPr>
+          <w:rFonts w:hint="default" w:ascii="Times New Roman" w:hAnsi="Times New Roman" w:eastAsia="Songti SC"/>
+          <w:sz w:val="21"/>
+          <w:lang w:val="en-US" w:eastAsia="zh-CN"/>
+        </w:rPr>
+        <w:t>2017APEF</w:t>
+      </w:r>
+    </w:p>
+    <w:p>
+      <w:pPr>
+        <w:widowControl w:val="0"/>
+        <w:numPr>
+          <w:ilvl w:val="0"/>
+          <w:numId w:val="1"/>
+        </w:numPr>
+        <w:ind w:left="420" w:leftChars="0" w:hanging="420" w:firstLineChars="0"/>
+        <w:jc w:val="both"/>
+        <w:rPr>
+          <w:rFonts w:hint="default" w:ascii="Times New Roman" w:hAnsi="Times New Roman" w:eastAsia="Songti SC"/>
+          <w:sz w:val="21"/>
+          <w:lang w:val="en-US" w:eastAsia="zh-CN"/>
+        </w:rPr>
+      </w:pPr>
+      <w:r>
+        <w:rPr>
+          <w:rFonts w:hint="default" w:ascii="Times New Roman" w:hAnsi="Times New Roman" w:eastAsia="Songti SC"/>
+          <w:sz w:val="21"/>
+          <w:lang w:val="en-US" w:eastAsia="zh-CN"/>
+        </w:rPr>
+        <w:t>2017EKB</w:t>
+      </w:r>
+    </w:p>
+    <w:p>
+      <w:pPr>
+        <w:widowControl w:val="0"/>
+        <w:numPr>
+          <w:ilvl w:val="0"/>
+          <w:numId w:val="1"/>
+        </w:numPr>
+        <w:ind w:left="420" w:leftChars="0" w:hanging="420" w:firstLineChars="0"/>
+        <w:jc w:val="both"/>
+        <w:rPr>
+          <w:rFonts w:hint="default" w:ascii="Times New Roman" w:hAnsi="Times New Roman" w:eastAsia="Songti SC"/>
+          <w:sz w:val="21"/>
+          <w:lang w:val="en-US" w:eastAsia="zh-CN"/>
+        </w:rPr>
+      </w:pPr>
+      <w:r>
+        <w:rPr>
+          <w:rFonts w:hint="default" w:ascii="Times New Roman" w:hAnsi="Times New Roman" w:eastAsia="Songti SC"/>
+          <w:sz w:val="21"/>
+          <w:lang w:val="en-US" w:eastAsia="zh-CN"/>
+        </w:rPr>
+        <w:t>2019EKB</w:t>
+      </w:r>
+    </w:p>
+    <w:p>
+      <w:pPr>
+        <w:widowControl w:val="0"/>
+        <w:numPr>
+          <w:ilvl w:val="0"/>
+          <w:numId w:val="1"/>
+        </w:numPr>
+        <w:ind w:left="420" w:leftChars="0" w:hanging="420" w:firstLineChars="0"/>
+        <w:jc w:val="both"/>
+        <w:rPr>
+          <w:rFonts w:hint="default" w:ascii="Times New Roman" w:hAnsi="Times New Roman" w:eastAsia="Songti SC"/>
+          <w:sz w:val="21"/>
+          <w:lang w:val="en-US" w:eastAsia="zh-CN"/>
+        </w:rPr>
+      </w:pPr>
+      <w:r>
+        <w:rPr>
+          <w:rFonts w:hint="default" w:ascii="Times New Roman" w:hAnsi="Times New Roman" w:eastAsia="Songti SC"/>
+          <w:sz w:val="21"/>
+          <w:lang w:val="en-US" w:eastAsia="zh-CN"/>
+        </w:rPr>
+        <w:t>2024YEF</w:t>
+      </w:r>
+    </w:p>
+    <w:p>
+      <w:pPr>
+        <w:widowControl w:val="0"/>
+        <w:numPr>
+          <w:ilvl w:val="0"/>
+          <w:numId w:val="0"/>
+        </w:numPr>
+        <w:jc w:val="both"/>
+        <w:rPr>
+          <w:rFonts w:hint="default" w:ascii="Times New Roman" w:hAnsi="Times New Roman" w:eastAsia="Songti SC"/>
+          <w:sz w:val="21"/>
+          <w:lang w:val="en-US" w:eastAsia="zh-CN"/>
+        </w:rPr>
+      </w:pPr>
+    </w:p>
+    <w:p>
+      <w:pPr>
+        <w:widowControl w:val="0"/>
+        <w:numPr>
+          <w:ilvl w:val="0"/>
+          <w:numId w:val="0"/>
+        </w:numPr>
+        <w:jc w:val="both"/>
+        <w:rPr>
+          <w:rFonts w:hint="eastAsia" w:ascii="Times New Roman" w:hAnsi="Times New Roman" w:eastAsia="Songti SC"/>
+          <w:sz w:val="21"/>
+          <w:lang w:val="en-US" w:eastAsia="zh-CN"/>
+        </w:rPr>
+      </w:pPr>
+      <w:r>
+        <w:rPr>
+          <w:rFonts w:hint="eastAsia" w:ascii="Times New Roman" w:hAnsi="Times New Roman" w:eastAsia="Songti SC"/>
+          <w:sz w:val="21"/>
+          <w:lang w:val="en-US" w:eastAsia="zh-CN"/>
+        </w:rPr>
+        <w:t>5. Work</w:t>
+      </w:r>
+    </w:p>
+    <w:p>
+      <w:pPr>
+        <w:widowControl w:val="0"/>
+        <w:numPr>
+          <w:ilvl w:val="0"/>
+          <w:numId w:val="0"/>
+        </w:numPr>
+        <w:jc w:val="both"/>
+        <w:rPr>
+          <w:rFonts w:hint="eastAsia" w:ascii="Times New Roman" w:hAnsi="Times New Roman" w:eastAsia="Songti SC"/>
+          <w:sz w:val="21"/>
+          <w:lang w:val="en-US" w:eastAsia="zh-CN"/>
+        </w:rPr>
+      </w:pPr>
+    </w:p>
+    <w:p>
+      <w:pPr>
+        <w:widowControl w:val="0"/>
+        <w:numPr>
+          <w:ilvl w:val="0"/>
+          <w:numId w:val="0"/>
+        </w:numPr>
+        <w:jc w:val="both"/>
+        <w:rPr>
+          <w:rFonts w:hint="eastAsia" w:ascii="Times New Roman" w:hAnsi="Times New Roman" w:eastAsia="Songti SC"/>
+          <w:sz w:val="21"/>
+          <w:lang w:val="en-US" w:eastAsia="zh-CN"/>
+        </w:rPr>
+      </w:pPr>
+    </w:p>
+    <w:p>
+      <w:pPr>
+        <w:widowControl w:val="0"/>
+        <w:numPr>
+          <w:ilvl w:val="0"/>
+          <w:numId w:val="0"/>
+        </w:numPr>
+        <w:jc w:val="both"/>
+        <w:rPr>
+          <w:rFonts w:hint="default" w:ascii="Times New Roman" w:hAnsi="Times New Roman" w:eastAsia="Songti SC"/>
+          <w:sz w:val="21"/>
+          <w:lang w:val="en-US" w:eastAsia="zh-CN"/>
+        </w:rPr>
+      </w:pPr>
+      <w:r>
+        <w:rPr>
+          <w:rFonts w:hint="default" w:ascii="Times New Roman" w:hAnsi="Times New Roman" w:eastAsia="Songti SC"/>
+          <w:sz w:val="21"/>
+          <w:lang w:val="en-US" w:eastAsia="zh-CN"/>
+        </w:rPr>
+        <w:t>6. About me</w:t>
+      </w:r>
+    </w:p>
+    <w:p>
+      <w:pPr>
+        <w:widowControl w:val="0"/>
+        <w:numPr>
+          <w:ilvl w:val="0"/>
+          <w:numId w:val="0"/>
+        </w:numPr>
+        <w:jc w:val="both"/>
+        <w:rPr>
+          <w:rFonts w:hint="default" w:ascii="Times New Roman" w:hAnsi="Times New Roman" w:eastAsia="Songti SC"/>
+          <w:sz w:val="21"/>
+          <w:lang w:val="en-US" w:eastAsia="zh-CN"/>
+        </w:rPr>
+      </w:pPr>
+    </w:p>
+    <w:p>
+      <w:pPr>
+        <w:widowControl w:val="0"/>
+        <w:numPr>
+          <w:ilvl w:val="0"/>
+          <w:numId w:val="0"/>
+        </w:numPr>
+        <w:jc w:val="both"/>
+        <w:rPr>
+          <w:rFonts w:hint="default" w:ascii="Times New Roman" w:hAnsi="Times New Roman" w:eastAsia="Songti SC"/>
+          <w:sz w:val="21"/>
+          <w:lang w:val="en-US" w:eastAsia="zh-CN"/>
+        </w:rPr>
+      </w:pPr>
+    </w:p>
+    <w:p>
+      <w:pPr>
+        <w:widowControl w:val="0"/>
+        <w:numPr>
+          <w:ilvl w:val="0"/>
+          <w:numId w:val="0"/>
+        </w:numPr>
+        <w:jc w:val="both"/>
+        <w:rPr>
+          <w:rFonts w:hint="default" w:ascii="Times New Roman" w:hAnsi="Times New Roman" w:eastAsia="Songti SC"/>
+          <w:sz w:val="21"/>
+          <w:lang w:val="en-US" w:eastAsia="zh-CN"/>
+        </w:rPr>
+      </w:pPr>
+    </w:p>
+    <w:p>
+      <w:pPr>
+        <w:widowControl w:val="0"/>
+        <w:numPr>
+          <w:ilvl w:val="0"/>
+          <w:numId w:val="0"/>
+        </w:numPr>
+        <w:jc w:val="both"/>
+        <w:rPr>
+          <w:rFonts w:hint="default" w:ascii="Times New Roman" w:hAnsi="Times New Roman" w:eastAsia="Songti SC"/>
+          <w:sz w:val="21"/>
+          <w:lang w:val="en-US" w:eastAsia="zh-CN"/>
+        </w:rPr>
+      </w:pPr>
     </w:p>
     <w:p>
       <w:pPr>

</xml_diff>